<commit_message>
Fixed up some terminology, added link to source code
</commit_message>
<xml_diff>
--- a/BeginnersGuideToModdingSubnautica/A beginners guide to modding Subnautica.docx
+++ b/BeginnersGuideToModdingSubnautica/A beginners guide to modding Subnautica.docx
@@ -1914,6 +1914,12 @@
                 <w:webHidden/>
               </w:rPr>
               <w:instrText xml:space="preserve"> PAGEREF _Toc74318854 \h </w:instrText>
+            </w:r>
+            <w:r>
+              <w:rPr>
+                <w:noProof/>
+                <w:webHidden/>
+              </w:rPr>
             </w:r>
             <w:r>
               <w:rPr>
@@ -7954,13 +7960,25 @@
       </w:r>
       <w:proofErr w:type="gramEnd"/>
       <w:r>
-        <w:t xml:space="preserve"> want your class to be static, and you’ll need Harmony directives to tell it how to patch in your code:</w:t>
+        <w:t xml:space="preserve"> want your class to be static, and you’ll need Harmony </w:t>
+      </w:r>
+      <w:r>
+        <w:t>attributes</w:t>
+      </w:r>
+      <w:r>
+        <w:t xml:space="preserve"> to tell it how to patch in your code:</w:t>
       </w:r>
     </w:p>
     <w:p>
       <w:r>
         <w:lastRenderedPageBreak/>
-        <w:t xml:space="preserve">Update your class and add the directives and </w:t>
+        <w:t xml:space="preserve">Update your class and add the </w:t>
+      </w:r>
+      <w:r>
+        <w:t>attributes</w:t>
+      </w:r>
+      <w:r>
+        <w:t xml:space="preserve"> and </w:t>
       </w:r>
       <w:r>
         <w:t>Patch method</w:t>
@@ -11566,7 +11584,18 @@
       </w:r>
       <w:proofErr w:type="gramEnd"/>
       <w:r>
-        <w:t xml:space="preserve"> see “Build succeeded”. If not, go back through and check your code. You can also find the full source for this part of the tutorial on my GitHub.</w:t>
+        <w:t xml:space="preserve"> see “Build succeeded”. If not, go back through and check your code. You can also find the full source for this part of the tutorial </w:t>
+      </w:r>
+      <w:hyperlink r:id="rId42" w:history="1">
+        <w:r>
+          <w:rPr>
+            <w:rStyle w:val="Hyperlink"/>
+          </w:rPr>
+          <w:t>on my GitHub</w:t>
+        </w:r>
+      </w:hyperlink>
+      <w:r>
+        <w:t>.</w:t>
       </w:r>
     </w:p>
     <w:p>
@@ -11640,7 +11669,7 @@
                     </pic:cNvPicPr>
                   </pic:nvPicPr>
                   <pic:blipFill>
-                    <a:blip r:embed="rId42">
+                    <a:blip r:embed="rId43">
                       <a:extLst>
                         <a:ext uri="{28A0092B-C50C-407E-A947-70E740481C1C}">
                           <a14:useLocalDpi xmlns:a14="http://schemas.microsoft.com/office/drawing/2010/main" val="0"/>
@@ -11738,7 +11767,7 @@
                     </pic:cNvPicPr>
                   </pic:nvPicPr>
                   <pic:blipFill>
-                    <a:blip r:embed="rId43">
+                    <a:blip r:embed="rId44">
                       <a:extLst>
                         <a:ext uri="{28A0092B-C50C-407E-A947-70E740481C1C}">
                           <a14:useLocalDpi xmlns:a14="http://schemas.microsoft.com/office/drawing/2010/main" val="0"/>
@@ -12364,7 +12393,7 @@
     </w:p>
     <w:p/>
     <w:sectPr>
-      <w:footerReference w:type="default" r:id="rId44"/>
+      <w:footerReference w:type="default" r:id="rId45"/>
       <w:pgSz w:w="11906" w:h="16838"/>
       <w:pgMar w:top="1440" w:right="1440" w:bottom="1440" w:left="1440" w:header="708" w:footer="708" w:gutter="0"/>
       <w:cols w:space="708"/>
@@ -14746,6 +14775,7 @@
     <w:rsid w:val="00061243"/>
     <w:rsid w:val="000A6C5B"/>
     <w:rsid w:val="001F26B7"/>
+    <w:rsid w:val="00356FF6"/>
     <w:rsid w:val="00432648"/>
     <w:rsid w:val="00621B89"/>
     <w:rsid w:val="00A35F5D"/>

</xml_diff>

<commit_message>
Updated post Word doc update
</commit_message>
<xml_diff>
--- a/BeginnersGuideToModdingSubnautica/A beginners guide to modding Subnautica.docx
+++ b/BeginnersGuideToModdingSubnautica/A beginners guide to modding Subnautica.docx
@@ -1920,12 +1920,6 @@
                 <w:noProof/>
                 <w:webHidden/>
               </w:rPr>
-            </w:r>
-            <w:r>
-              <w:rPr>
-                <w:noProof/>
-                <w:webHidden/>
-              </w:rPr>
               <w:fldChar w:fldCharType="separate"/>
             </w:r>
             <w:r>
@@ -2630,82 +2624,18 @@
     </w:p>
     <w:p>
       <w:r>
-        <w:t xml:space="preserve">I love writing code. </w:t>
-      </w:r>
-      <w:proofErr w:type="gramStart"/>
-      <w:r>
-        <w:t>I’ve</w:t>
-      </w:r>
-      <w:proofErr w:type="gramEnd"/>
-      <w:r>
-        <w:t xml:space="preserve"> written code since I was a kid, and that was quite a long (long, long) time ago. I </w:t>
-      </w:r>
-      <w:proofErr w:type="gramStart"/>
-      <w:r>
-        <w:t>don’t</w:t>
-      </w:r>
-      <w:proofErr w:type="gramEnd"/>
-      <w:r>
-        <w:t xml:space="preserve"> code in my job, so it’s a challenge to find time to mess around with the new tools and languages that are so prevalent. In the past, </w:t>
-      </w:r>
-      <w:proofErr w:type="gramStart"/>
-      <w:r>
-        <w:t>I’ve</w:t>
-      </w:r>
-      <w:proofErr w:type="gramEnd"/>
-      <w:r>
-        <w:t xml:space="preserve"> used Visual Studio and C# to write some tools to help me with my day job, so I’m aware of the language and vaguely aware of how it all works. Like many, </w:t>
-      </w:r>
-      <w:proofErr w:type="gramStart"/>
-      <w:r>
-        <w:t>I’m</w:t>
-      </w:r>
-      <w:proofErr w:type="gramEnd"/>
-      <w:r>
-        <w:t xml:space="preserve"> “self-taught” and rely on forums, websites and communities to help me with my hobby.</w:t>
-      </w:r>
-    </w:p>
-    <w:p>
-      <w:r>
-        <w:t xml:space="preserve">I also love games. </w:t>
-      </w:r>
-      <w:proofErr w:type="gramStart"/>
-      <w:r>
-        <w:t>I’ve</w:t>
-      </w:r>
-      <w:proofErr w:type="gramEnd"/>
-      <w:r>
-        <w:t xml:space="preserve"> played games since I was a kid, and that… you get the idea. My first “gaming” machine was a ZX81, then a ZX Spectrum, moving onto to a Commodore Amiga. I bought, and still own, an original </w:t>
+        <w:t>I love writing code. I’ve written code since I was a kid, and that was quite a long (long, long) time ago. I don’t code in my job, so it’s a challenge to find time to mess around with the new tools and languages that are so prevalent. In the past, I’ve used Visual Studio and C# to write some tools to help me with my day job, so I’m aware of the language and vaguely aware of how it all works. Like many, I’m “self-taught” and rely on forums, websites and communities to help me with my hobby.</w:t>
+      </w:r>
+    </w:p>
+    <w:p>
+      <w:r>
+        <w:t xml:space="preserve">I also love games. I’ve played games since I was a kid, and that… you get the idea. My first “gaming” machine was a ZX81, then a ZX Spectrum, moving onto to a Commodore Amiga. I bought, and still own, an original </w:t>
       </w:r>
       <w:r>
         <w:t>PlayStation</w:t>
       </w:r>
       <w:r>
-        <w:t xml:space="preserve">. Zip through (a lot of) time to now, and I play PS5 and Nintendo Switch with my kids. </w:t>
-      </w:r>
-      <w:proofErr w:type="gramStart"/>
-      <w:r>
-        <w:t>I’ve</w:t>
-      </w:r>
-      <w:proofErr w:type="gramEnd"/>
-      <w:r>
-        <w:t xml:space="preserve"> never been a PC gamer, and never really saw the attraction. Then I decided to build myself a “work computer”. I set a budget of £500. I spent hours on pcpartpicker.com and ended up spending nearly £2K on a beautiful build with an RTX2070 GPU. </w:t>
-      </w:r>
-      <w:proofErr w:type="gramStart"/>
-      <w:r>
-        <w:t>So</w:t>
-      </w:r>
-      <w:proofErr w:type="gramEnd"/>
-      <w:r>
-        <w:t xml:space="preserve"> what could I do? </w:t>
-      </w:r>
-      <w:proofErr w:type="gramStart"/>
-      <w:r>
-        <w:t>Couldn’t</w:t>
-      </w:r>
-      <w:proofErr w:type="gramEnd"/>
-      <w:r>
-        <w:t xml:space="preserve"> let that go to waste! I installed Steam, and here I am, playing Subnautica and Below Zero in glorious resolution and in VR.</w:t>
+        <w:t>. Zip through (a lot of) time to now, and I play PS5 and Nintendo Switch with my kids. I’ve never been a PC gamer, and never really saw the attraction. Then I decided to build myself a “work computer”. I set a budget of £500. I spent hours on pcpartpicker.com and ended up spending nearly £2K on a beautiful build with an RTX2070 GPU. So what could I do? Couldn’t let that go to waste! I installed Steam, and here I am, playing Subnautica and Below Zero in glorious resolution and in VR.</w:t>
       </w:r>
     </w:p>
     <w:p>
@@ -2713,23 +2643,7 @@
         <w:t xml:space="preserve">It was during my foray into Subnautica VR that I came across a splendid bunch of people in a Discord server that was dedicated to modding Subnautica games. I put two and two together, dusted off a fresh copy of Visual Studio, and set to. </w:t>
       </w:r>
       <w:r>
-        <w:t xml:space="preserve">Modding is fun! </w:t>
-      </w:r>
-      <w:proofErr w:type="gramStart"/>
-      <w:r>
-        <w:t>It’s</w:t>
-      </w:r>
-      <w:proofErr w:type="gramEnd"/>
-      <w:r>
-        <w:t xml:space="preserve"> challenging, it’s open, it’s creative and it’s supported by brilliant communities. And so, </w:t>
-      </w:r>
-      <w:proofErr w:type="gramStart"/>
-      <w:r>
-        <w:t>I’ve</w:t>
-      </w:r>
-      <w:proofErr w:type="gramEnd"/>
-      <w:r>
-        <w:t xml:space="preserve"> written this guide, hopefully to help others who want to get involved, have fun, and themselves contribute to the growing community.</w:t>
+        <w:t>Modding is fun! It’s challenging, it’s open, it’s creative and it’s supported by brilliant communities. And so, I’ve written this guide, hopefully to help others who want to get involved, have fun, and themselves contribute to the growing community.</w:t>
       </w:r>
     </w:p>
     <w:p>
@@ -2752,31 +2666,7 @@
     </w:p>
     <w:p>
       <w:r>
-        <w:t xml:space="preserve">Though </w:t>
-      </w:r>
-      <w:proofErr w:type="gramStart"/>
-      <w:r>
-        <w:t>I’ve</w:t>
-      </w:r>
-      <w:proofErr w:type="gramEnd"/>
-      <w:r>
-        <w:t xml:space="preserve"> written this guide, the hard work has been done by a community of amazing modders. </w:t>
-      </w:r>
-      <w:proofErr w:type="gramStart"/>
-      <w:r>
-        <w:t>I’ve</w:t>
-      </w:r>
-      <w:proofErr w:type="gramEnd"/>
-      <w:r>
-        <w:t xml:space="preserve"> named a few below, as help contributors to the scene, the tools and my efforts to build mods. It will be </w:t>
-      </w:r>
-      <w:proofErr w:type="gramStart"/>
-      <w:r>
-        <w:t>incomplete, but</w:t>
-      </w:r>
-      <w:proofErr w:type="gramEnd"/>
-      <w:r>
-        <w:t xml:space="preserve"> thank you to everyone </w:t>
+        <w:t xml:space="preserve">Though I’ve written this guide, the hard work has been done by a community of amazing modders. I’ve named a few below, as help contributors to the scene, the tools and my efforts to build mods. It will be incomplete, but thank you to everyone </w:t>
       </w:r>
       <w:r>
         <w:t>for your help and support.</w:t>
@@ -2819,11 +2709,9 @@
           <w:numId w:val="3"/>
         </w:numPr>
       </w:pPr>
-      <w:proofErr w:type="spellStart"/>
       <w:r>
         <w:t>PrimeSonic</w:t>
       </w:r>
-      <w:proofErr w:type="spellEnd"/>
     </w:p>
     <w:p>
       <w:pPr>
@@ -2833,11 +2721,9 @@
           <w:numId w:val="3"/>
         </w:numPr>
       </w:pPr>
-      <w:proofErr w:type="spellStart"/>
       <w:r>
         <w:t>Metious</w:t>
       </w:r>
-      <w:proofErr w:type="spellEnd"/>
     </w:p>
     <w:p>
       <w:pPr>
@@ -2847,11 +2733,9 @@
           <w:numId w:val="3"/>
         </w:numPr>
       </w:pPr>
-      <w:proofErr w:type="spellStart"/>
       <w:r>
         <w:t>tobeyStraitjacket</w:t>
       </w:r>
-      <w:proofErr w:type="spellEnd"/>
     </w:p>
     <w:p>
       <w:pPr>
@@ -2861,11 +2745,9 @@
           <w:numId w:val="3"/>
         </w:numPr>
       </w:pPr>
-      <w:proofErr w:type="spellStart"/>
       <w:r>
         <w:t>DaWrecka</w:t>
       </w:r>
-      <w:proofErr w:type="spellEnd"/>
     </w:p>
     <w:p>
       <w:pPr>
@@ -2875,11 +2757,9 @@
           <w:numId w:val="3"/>
         </w:numPr>
       </w:pPr>
-      <w:proofErr w:type="spellStart"/>
       <w:r>
         <w:t>Mikjaw</w:t>
       </w:r>
-      <w:proofErr w:type="spellEnd"/>
     </w:p>
     <w:p>
       <w:pPr>
@@ -2889,11 +2769,9 @@
           <w:numId w:val="3"/>
         </w:numPr>
       </w:pPr>
-      <w:proofErr w:type="spellStart"/>
       <w:r>
         <w:t>DarkOne</w:t>
       </w:r>
-      <w:proofErr w:type="spellEnd"/>
     </w:p>
     <w:p>
       <w:pPr>
@@ -2971,13 +2849,8 @@
       <w:bookmarkEnd w:id="3"/>
     </w:p>
     <w:p>
-      <w:proofErr w:type="gramStart"/>
-      <w:r>
-        <w:t>You’ll</w:t>
-      </w:r>
-      <w:proofErr w:type="gramEnd"/>
-      <w:r>
-        <w:t xml:space="preserve"> want to setup your development machine with the following tools:</w:t>
+      <w:r>
+        <w:t>You’ll want to setup your development machine with the following tools:</w:t>
       </w:r>
     </w:p>
     <w:p>
@@ -2996,15 +2869,7 @@
         <w:t>Visual Studio</w:t>
       </w:r>
       <w:r>
-        <w:t xml:space="preserve"> – this is where </w:t>
-      </w:r>
-      <w:proofErr w:type="gramStart"/>
-      <w:r>
-        <w:t>we’ll</w:t>
-      </w:r>
-      <w:proofErr w:type="gramEnd"/>
-      <w:r>
-        <w:t xml:space="preserve"> write our mod code</w:t>
+        <w:t xml:space="preserve"> – this is where we’ll write our mod code</w:t>
       </w:r>
       <w:r>
         <w:t>.</w:t>
@@ -3018,7 +2883,6 @@
           <w:numId w:val="1"/>
         </w:numPr>
       </w:pPr>
-      <w:proofErr w:type="spellStart"/>
       <w:r>
         <w:rPr>
           <w:b/>
@@ -3026,7 +2890,6 @@
         </w:rPr>
         <w:t>dnSpy</w:t>
       </w:r>
-      <w:proofErr w:type="spellEnd"/>
       <w:r>
         <w:t xml:space="preserve"> – this essential tool helps you to explore the code in the game and find useful methods and fields to target and modify</w:t>
       </w:r>
@@ -3072,15 +2935,7 @@
         <w:t>SML Helper</w:t>
       </w:r>
       <w:r>
-        <w:t xml:space="preserve"> – not mandatory, but this mod provides loads of useful functions so that you </w:t>
-      </w:r>
-      <w:proofErr w:type="gramStart"/>
-      <w:r>
-        <w:t>don’t</w:t>
-      </w:r>
-      <w:proofErr w:type="gramEnd"/>
-      <w:r>
-        <w:t xml:space="preserve"> have to write them yourself.</w:t>
+        <w:t xml:space="preserve"> – not mandatory, but this mod provides loads of useful functions so that you don’t have to write them yourself.</w:t>
       </w:r>
     </w:p>
     <w:p>
@@ -3091,21 +2946,12 @@
           <w:numId w:val="1"/>
         </w:numPr>
       </w:pPr>
-      <w:proofErr w:type="spellStart"/>
       <w:r>
         <w:rPr>
           <w:b/>
           <w:bCs/>
         </w:rPr>
-        <w:t>BepInExPublicizer</w:t>
-      </w:r>
-      <w:proofErr w:type="spellEnd"/>
-      <w:r>
-        <w:rPr>
-          <w:b/>
-          <w:bCs/>
-        </w:rPr>
-        <w:t xml:space="preserve"> </w:t>
+        <w:t xml:space="preserve">BepInExPublicizer </w:t>
       </w:r>
       <w:r>
         <w:t>– not mandatory, but this plugin “unlocks” protected methods and fields in game objects that makes modding much more powerful.</w:t>
@@ -3165,36 +3011,15 @@
         <w:t xml:space="preserve">Subnautica / Below Zero </w:t>
       </w:r>
       <w:r>
-        <w:t xml:space="preserve">– </w:t>
-      </w:r>
-      <w:proofErr w:type="gramStart"/>
-      <w:r>
-        <w:t>you’ll</w:t>
-      </w:r>
-      <w:proofErr w:type="gramEnd"/>
-      <w:r>
-        <w:t xml:space="preserve"> need to have games themselves installed, of course!</w:t>
-      </w:r>
-    </w:p>
-    <w:p>
-      <w:proofErr w:type="gramStart"/>
-      <w:r>
-        <w:t>Here’s</w:t>
-      </w:r>
-      <w:proofErr w:type="gramEnd"/>
-      <w:r>
-        <w:t xml:space="preserve"> a simple checklist of the tools, the versions used at the time of writing, and where to get them.</w:t>
-      </w:r>
-      <w:r>
-        <w:t xml:space="preserve"> You can check these off once </w:t>
-      </w:r>
-      <w:proofErr w:type="gramStart"/>
-      <w:r>
-        <w:t>you’ve</w:t>
-      </w:r>
-      <w:proofErr w:type="gramEnd"/>
-      <w:r>
-        <w:t xml:space="preserve"> set them all up, too.</w:t>
+        <w:t>– you’ll need to have games themselves installed, of course!</w:t>
+      </w:r>
+    </w:p>
+    <w:p>
+      <w:r>
+        <w:t>Here’s a simple checklist of the tools, the versions used at the time of writing, and where to get them.</w:t>
+      </w:r>
+      <w:r>
+        <w:t xml:space="preserve"> You can check these off once you’ve set them all up, too.</w:t>
       </w:r>
     </w:p>
     <w:tbl>
@@ -3393,11 +3218,9 @@
             <w:pPr>
               <w:jc w:val="left"/>
             </w:pPr>
-            <w:proofErr w:type="spellStart"/>
             <w:r>
               <w:t>dnSpy</w:t>
             </w:r>
-            <w:proofErr w:type="spellEnd"/>
           </w:p>
         </w:tc>
         <w:tc>
@@ -3486,11 +3309,9 @@
             <w:pPr>
               <w:jc w:val="left"/>
             </w:pPr>
-            <w:proofErr w:type="spellStart"/>
             <w:r>
               <w:t>QModManager</w:t>
             </w:r>
-            <w:proofErr w:type="spellEnd"/>
           </w:p>
         </w:tc>
         <w:tc>
@@ -3548,14 +3369,12 @@
               <w:cnfStyle w:val="000000100000" w:firstRow="0" w:lastRow="0" w:firstColumn="0" w:lastColumn="0" w:oddVBand="0" w:evenVBand="0" w:oddHBand="1" w:evenHBand="0" w:firstRowFirstColumn="0" w:firstRowLastColumn="0" w:lastRowFirstColumn="0" w:lastRowLastColumn="0"/>
             </w:pPr>
             <w:hyperlink r:id="rId18" w:history="1">
-              <w:proofErr w:type="spellStart"/>
               <w:r>
                 <w:rPr>
                   <w:rStyle w:val="Hyperlink"/>
                 </w:rPr>
                 <w:t>PrimeSonic</w:t>
               </w:r>
-              <w:proofErr w:type="spellEnd"/>
             </w:hyperlink>
           </w:p>
         </w:tc>
@@ -3658,14 +3477,12 @@
               <w:cnfStyle w:val="000000000000" w:firstRow="0" w:lastRow="0" w:firstColumn="0" w:lastColumn="0" w:oddVBand="0" w:evenVBand="0" w:oddHBand="0" w:evenHBand="0" w:firstRowFirstColumn="0" w:firstRowLastColumn="0" w:lastRowFirstColumn="0" w:lastRowLastColumn="0"/>
             </w:pPr>
             <w:hyperlink r:id="rId20" w:history="1">
-              <w:proofErr w:type="spellStart"/>
               <w:r>
                 <w:rPr>
                   <w:rStyle w:val="Hyperlink"/>
                 </w:rPr>
                 <w:t>PrimeSonic</w:t>
               </w:r>
-              <w:proofErr w:type="spellEnd"/>
             </w:hyperlink>
           </w:p>
         </w:tc>
@@ -3711,13 +3528,8 @@
             <w:pPr>
               <w:jc w:val="left"/>
             </w:pPr>
-            <w:proofErr w:type="spellStart"/>
-            <w:r>
-              <w:t>QModManager</w:t>
-            </w:r>
-            <w:proofErr w:type="spellEnd"/>
-            <w:r>
-              <w:t xml:space="preserve"> (Below Zero)</w:t>
+            <w:r>
+              <w:t>QModManager (Below Zero)</w:t>
             </w:r>
           </w:p>
         </w:tc>
@@ -3764,14 +3576,12 @@
               <w:cnfStyle w:val="000000100000" w:firstRow="0" w:lastRow="0" w:firstColumn="0" w:lastColumn="0" w:oddVBand="0" w:evenVBand="0" w:oddHBand="1" w:evenHBand="0" w:firstRowFirstColumn="0" w:firstRowLastColumn="0" w:lastRowFirstColumn="0" w:lastRowLastColumn="0"/>
             </w:pPr>
             <w:hyperlink r:id="rId22" w:history="1">
-              <w:proofErr w:type="spellStart"/>
               <w:r>
                 <w:rPr>
                   <w:rStyle w:val="Hyperlink"/>
                 </w:rPr>
                 <w:t>PrimeSonic</w:t>
               </w:r>
-              <w:proofErr w:type="spellEnd"/>
             </w:hyperlink>
           </w:p>
         </w:tc>
@@ -3874,14 +3684,12 @@
               <w:cnfStyle w:val="000000000000" w:firstRow="0" w:lastRow="0" w:firstColumn="0" w:lastColumn="0" w:oddVBand="0" w:evenVBand="0" w:oddHBand="0" w:evenHBand="0" w:firstRowFirstColumn="0" w:firstRowLastColumn="0" w:lastRowFirstColumn="0" w:lastRowLastColumn="0"/>
             </w:pPr>
             <w:hyperlink r:id="rId24" w:history="1">
-              <w:proofErr w:type="spellStart"/>
               <w:r>
                 <w:rPr>
                   <w:rStyle w:val="Hyperlink"/>
                 </w:rPr>
                 <w:t>PrimeSonic</w:t>
               </w:r>
-              <w:proofErr w:type="spellEnd"/>
             </w:hyperlink>
           </w:p>
         </w:tc>
@@ -3927,11 +3735,9 @@
             <w:pPr>
               <w:jc w:val="left"/>
             </w:pPr>
-            <w:proofErr w:type="spellStart"/>
             <w:r>
               <w:t>BepInEx-Publicizer</w:t>
             </w:r>
-            <w:proofErr w:type="spellEnd"/>
           </w:p>
         </w:tc>
         <w:tc>
@@ -4073,14 +3879,12 @@
               <w:cnfStyle w:val="000000000000" w:firstRow="0" w:lastRow="0" w:firstColumn="0" w:lastColumn="0" w:oddVBand="0" w:evenVBand="0" w:oddHBand="0" w:evenHBand="0" w:firstRowFirstColumn="0" w:firstRowLastColumn="0" w:lastRowFirstColumn="0" w:lastRowLastColumn="0"/>
             </w:pPr>
             <w:hyperlink r:id="rId28" w:history="1">
-              <w:proofErr w:type="spellStart"/>
               <w:r>
                 <w:rPr>
                   <w:rStyle w:val="Hyperlink"/>
                 </w:rPr>
                 <w:t>DarkOne</w:t>
               </w:r>
-              <w:proofErr w:type="spellEnd"/>
             </w:hyperlink>
           </w:p>
         </w:tc>
@@ -4207,26 +4011,13 @@
     </w:tbl>
     <w:p/>
     <w:p>
-      <w:proofErr w:type="gramStart"/>
-      <w:r>
-        <w:t>Don’t</w:t>
-      </w:r>
-      <w:proofErr w:type="gramEnd"/>
-      <w:r>
-        <w:t xml:space="preserve"> forget to endorse the mods that you download and use from Nexusmods.</w:t>
-      </w:r>
-    </w:p>
-    <w:p>
-      <w:r>
-        <w:t xml:space="preserve">Once </w:t>
-      </w:r>
-      <w:proofErr w:type="gramStart"/>
-      <w:r>
-        <w:t>you’ve</w:t>
-      </w:r>
-      <w:proofErr w:type="gramEnd"/>
-      <w:r>
-        <w:t xml:space="preserve"> got everything downloaded, let’s get it all setup and ready to go.</w:t>
+      <w:r>
+        <w:t>Don’t forget to endorse the mods that you download and use from Nexusmods.</w:t>
+      </w:r>
+    </w:p>
+    <w:p>
+      <w:r>
+        <w:t>Once you’ve got everything downloaded, let’s get it all setup and ready to go.</w:t>
       </w:r>
     </w:p>
     <w:p>
@@ -4354,15 +4145,7 @@
         <w:t xml:space="preserve">When I set up a Dev environment, I like to keep everything together. I have a dedicated 1TB SSD on my machine that I have mounted as D: and I put everything </w:t>
       </w:r>
       <w:r>
-        <w:t xml:space="preserve">development related into D:\Dev. You can do whatever you want, go with defaults, or put stuff where </w:t>
-      </w:r>
-      <w:proofErr w:type="gramStart"/>
-      <w:r>
-        <w:t>it’s</w:t>
-      </w:r>
-      <w:proofErr w:type="gramEnd"/>
-      <w:r>
-        <w:t xml:space="preserve"> accessible for you.</w:t>
+        <w:t>development related into D:\Dev. You can do whatever you want, go with defaults, or put stuff where it’s accessible for you.</w:t>
       </w:r>
     </w:p>
     <w:p>
@@ -4382,24 +4165,11 @@
       <w:r>
         <w:t xml:space="preserve"> </w:t>
       </w:r>
-      <w:proofErr w:type="gramStart"/>
-      <w:r>
-        <w:t>You’ll</w:t>
-      </w:r>
-      <w:proofErr w:type="gramEnd"/>
-      <w:r>
-        <w:t xml:space="preserve"> also want to ensure you pick the “.NET 4.7.2 SDK”.</w:t>
-      </w:r>
-      <w:r>
-        <w:t xml:space="preserve"> </w:t>
-      </w:r>
-      <w:proofErr w:type="gramStart"/>
-      <w:r>
-        <w:t>That’s</w:t>
-      </w:r>
-      <w:proofErr w:type="gramEnd"/>
-      <w:r>
-        <w:t xml:space="preserve"> it, really, the setup process is pretty straightforward these days, and VS installs a much smaller footprint than it used to.</w:t>
+      <w:r>
+        <w:t>You’ll also want to ensure you pick the “.NET 4.7.2 SDK”.</w:t>
+      </w:r>
+      <w:r>
+        <w:t xml:space="preserve"> That’s it, really, the setup process is pretty straightforward these days, and VS installs a much smaller footprint than it used to.</w:t>
       </w:r>
     </w:p>
     <w:p>
@@ -4407,24 +4177,14 @@
         <w:pStyle w:val="Heading2"/>
       </w:pPr>
       <w:bookmarkStart w:id="6" w:name="_Toc74318836"/>
-      <w:proofErr w:type="spellStart"/>
       <w:r>
         <w:t>dnSpy</w:t>
       </w:r>
       <w:bookmarkEnd w:id="6"/>
-      <w:proofErr w:type="spellEnd"/>
-    </w:p>
-    <w:p>
-      <w:r>
-        <w:t xml:space="preserve">Simple download </w:t>
-      </w:r>
-      <w:proofErr w:type="spellStart"/>
-      <w:r>
-        <w:t>dnSpy</w:t>
-      </w:r>
-      <w:proofErr w:type="spellEnd"/>
-      <w:r>
-        <w:t xml:space="preserve"> and unzip it to a folder location. Simple as that!</w:t>
+    </w:p>
+    <w:p>
+      <w:r>
+        <w:t>Simple download dnSpy and unzip it to a folder location. Simple as that!</w:t>
       </w:r>
     </w:p>
     <w:p>
@@ -4432,32 +4192,14 @@
         <w:pStyle w:val="Heading2"/>
       </w:pPr>
       <w:bookmarkStart w:id="7" w:name="_Toc74318837"/>
-      <w:proofErr w:type="spellStart"/>
       <w:r>
         <w:t>QModManager</w:t>
       </w:r>
       <w:bookmarkEnd w:id="7"/>
-      <w:proofErr w:type="spellEnd"/>
-    </w:p>
-    <w:p>
-      <w:r>
-        <w:t xml:space="preserve">Make sure you download and install the correct version from Nexusmods. Once </w:t>
-      </w:r>
-      <w:proofErr w:type="gramStart"/>
-      <w:r>
-        <w:t>you’ve</w:t>
-      </w:r>
-      <w:proofErr w:type="gramEnd"/>
-      <w:r>
-        <w:t xml:space="preserve"> done so, simply run the installer and let it do it’s thing. </w:t>
-      </w:r>
-      <w:proofErr w:type="gramStart"/>
-      <w:r>
-        <w:t>You’ll</w:t>
-      </w:r>
-      <w:proofErr w:type="gramEnd"/>
-      <w:r>
-        <w:t xml:space="preserve"> need to have the Subnautica game installed at this point, obviously, </w:t>
+    </w:p>
+    <w:p>
+      <w:r>
+        <w:t xml:space="preserve">Make sure you download and install the correct version from Nexusmods. Once you’ve done so, simply run the installer and let it do it’s thing. You’ll need to have the Subnautica game installed at this point, obviously, </w:t>
       </w:r>
       <w:r>
         <w:t>though I think it’s same to assume this one since you’re reading this guide!</w:t>
@@ -4490,15 +4232,7 @@
     </w:p>
     <w:p>
       <w:r>
-        <w:t xml:space="preserve">Optional but highly recommended! If </w:t>
-      </w:r>
-      <w:proofErr w:type="gramStart"/>
-      <w:r>
-        <w:t>you’ve</w:t>
-      </w:r>
-      <w:proofErr w:type="gramEnd"/>
-      <w:r>
-        <w:t xml:space="preserve"> installed Vortex, simply go to the Nexusmods page for SML Helper and click “MOD Manager Download”. Within Vortex, find the mod and change the status to “Enabled”. If you skipped Vortex, download the mod manually and unzip to the QMods folder in your game installation location.</w:t>
+        <w:t>Optional but highly recommended! If you’ve installed Vortex, simply go to the Nexusmods page for SML Helper and click “MOD Manager Download”. Within Vortex, find the mod and change the status to “Enabled”. If you skipped Vortex, download the mod manually and unzip to the QMods folder in your game installation location.</w:t>
       </w:r>
     </w:p>
     <w:p>
@@ -4506,24 +4240,14 @@
         <w:pStyle w:val="Heading2"/>
       </w:pPr>
       <w:bookmarkStart w:id="10" w:name="_Toc74318840"/>
-      <w:proofErr w:type="spellStart"/>
       <w:r>
         <w:t>BepExIn-Publicizer</w:t>
       </w:r>
       <w:bookmarkEnd w:id="10"/>
-      <w:proofErr w:type="spellEnd"/>
-    </w:p>
-    <w:p>
-      <w:r>
-        <w:t xml:space="preserve">I really recommend downloading this tool and going through the process documented below. It will enhance your modding experience no-end and unlock a whole load of potential that </w:t>
-      </w:r>
-      <w:proofErr w:type="gramStart"/>
-      <w:r>
-        <w:t>you’d</w:t>
-      </w:r>
-      <w:proofErr w:type="gramEnd"/>
-      <w:r>
-        <w:t xml:space="preserve"> have to do without.</w:t>
+    </w:p>
+    <w:p>
+      <w:r>
+        <w:t>I really recommend downloading this tool and going through the process documented below. It will enhance your modding experience no-end and unlock a whole load of potential that you’d have to do without.</w:t>
       </w:r>
     </w:p>
     <w:p>
@@ -4533,19 +4257,9 @@
       <w:r>
         <w:t xml:space="preserve"> &lt;game&gt;\</w:t>
       </w:r>
-      <w:proofErr w:type="spellStart"/>
-      <w:r>
-        <w:t>BepInEx</w:t>
-      </w:r>
-      <w:proofErr w:type="spellEnd"/>
-      <w:r>
-        <w:t>\plugins\</w:t>
-      </w:r>
-      <w:proofErr w:type="spellStart"/>
-      <w:r>
-        <w:t>Bepinex-Publicizer</w:t>
-      </w:r>
-      <w:proofErr w:type="spellEnd"/>
+      <w:r>
+        <w:t>BepInEx\plugins\Bepinex-Publicizer</w:t>
+      </w:r>
       <w:r>
         <w:t>. You should have folder that looks like this:</w:t>
       </w:r>
@@ -4621,28 +4335,13 @@
         </w:rPr>
         <w:t>&lt;game&gt;\</w:t>
       </w:r>
-      <w:proofErr w:type="spellStart"/>
-      <w:r>
-        <w:t>SubnauticaZero_Data</w:t>
-      </w:r>
-      <w:proofErr w:type="spellEnd"/>
-      <w:r>
-        <w:t>\Managed\</w:t>
-      </w:r>
-      <w:proofErr w:type="spellStart"/>
-      <w:r>
-        <w:t>publicized_assemblies</w:t>
-      </w:r>
-      <w:proofErr w:type="spellEnd"/>
-    </w:p>
-    <w:p>
-      <w:proofErr w:type="gramStart"/>
-      <w:r>
-        <w:t>You’ll</w:t>
-      </w:r>
-      <w:proofErr w:type="gramEnd"/>
-      <w:r>
-        <w:t xml:space="preserve"> see some new files that we’ll include in our project.</w:t>
+      <w:r>
+        <w:t>SubnauticaZero_Data\Managed\publicized_assemblies</w:t>
+      </w:r>
+    </w:p>
+    <w:p>
+      <w:r>
+        <w:t>You’ll see some new files that we’ll include in our project.</w:t>
       </w:r>
     </w:p>
     <w:p>
@@ -4701,34 +4400,10 @@
     </w:p>
     <w:p>
       <w:r>
-        <w:t xml:space="preserve">Coding and writing mods </w:t>
-      </w:r>
-      <w:proofErr w:type="gramStart"/>
-      <w:r>
-        <w:t>is</w:t>
-      </w:r>
-      <w:proofErr w:type="gramEnd"/>
-      <w:r>
-        <w:t xml:space="preserve"> fun! </w:t>
-      </w:r>
-      <w:proofErr w:type="gramStart"/>
-      <w:r>
-        <w:t>It’s</w:t>
-      </w:r>
-      <w:proofErr w:type="gramEnd"/>
-      <w:r>
-        <w:t xml:space="preserve"> more fun with the support of a community of brilliant, helpful, fellow modders.</w:t>
-      </w:r>
-      <w:r>
-        <w:t xml:space="preserve"> This guide </w:t>
-      </w:r>
-      <w:proofErr w:type="gramStart"/>
-      <w:r>
-        <w:t>wouldn’t</w:t>
-      </w:r>
-      <w:proofErr w:type="gramEnd"/>
-      <w:r>
-        <w:t xml:space="preserve"> have been possible without the help and support of this community. Supporting such a community is as much about giving and sharing as it is about receiving help and support.</w:t>
+        <w:t>Coding and writing mods is fun! It’s more fun with the support of a community of brilliant, helpful, fellow modders.</w:t>
+      </w:r>
+      <w:r>
+        <w:t xml:space="preserve"> This guide wouldn’t have been possible without the help and support of this community. Supporting such a community is as much about giving and sharing as it is about receiving help and support.</w:t>
       </w:r>
     </w:p>
     <w:p>
@@ -4778,15 +4453,7 @@
         </w:r>
       </w:hyperlink>
       <w:r>
-        <w:t xml:space="preserve"> - lurk, get involved, learn, ask questions, </w:t>
-      </w:r>
-      <w:proofErr w:type="gramStart"/>
-      <w:r>
-        <w:t>it’s</w:t>
-      </w:r>
-      <w:proofErr w:type="gramEnd"/>
-      <w:r>
-        <w:t xml:space="preserve"> all good!</w:t>
+        <w:t xml:space="preserve"> - lurk, get involved, learn, ask questions, it’s all good!</w:t>
       </w:r>
     </w:p>
     <w:p>
@@ -4822,23 +4489,7 @@
         </w:r>
       </w:hyperlink>
       <w:r>
-        <w:t xml:space="preserve"> – sharing and collaborating on code is one of the best ways to learn and improve. </w:t>
-      </w:r>
-      <w:proofErr w:type="gramStart"/>
-      <w:r>
-        <w:t>It’s</w:t>
-      </w:r>
-      <w:proofErr w:type="gramEnd"/>
-      <w:r>
-        <w:t xml:space="preserve"> easy to do, just get yourself onto GitHub.com and register. </w:t>
-      </w:r>
-      <w:proofErr w:type="gramStart"/>
-      <w:r>
-        <w:t>We’ll</w:t>
-      </w:r>
-      <w:proofErr w:type="gramEnd"/>
-      <w:r>
-        <w:t xml:space="preserve"> cover creating your first repository in the next section.</w:t>
+        <w:t xml:space="preserve"> – sharing and collaborating on code is one of the best ways to learn and improve. It’s easy to do, just get yourself onto GitHub.com and register. We’ll cover creating your first repository in the next section.</w:t>
       </w:r>
     </w:p>
     <w:p>
@@ -5057,15 +4708,7 @@
         </w:rPr>
       </w:pPr>
       <w:r>
-        <w:t xml:space="preserve">Right, </w:t>
-      </w:r>
-      <w:proofErr w:type="gramStart"/>
-      <w:r>
-        <w:t>let’s</w:t>
-      </w:r>
-      <w:proofErr w:type="gramEnd"/>
-      <w:r>
-        <w:t xml:space="preserve"> make a mod!</w:t>
+        <w:t>Right, let’s make a mod!</w:t>
       </w:r>
       <w:r>
         <w:br w:type="page"/>
@@ -5237,21 +4880,8 @@
     </w:p>
     <w:p/>
     <w:p>
-      <w:proofErr w:type="gramStart"/>
-      <w:r>
-        <w:t>Let’s</w:t>
-      </w:r>
-      <w:proofErr w:type="gramEnd"/>
-      <w:r>
-        <w:t xml:space="preserve"> call it “</w:t>
-      </w:r>
-      <w:proofErr w:type="spellStart"/>
-      <w:r>
-        <w:t>MyFirstSubnauicaMod_BZ</w:t>
-      </w:r>
-      <w:proofErr w:type="spellEnd"/>
-      <w:r>
-        <w:t>”, set a</w:t>
+      <w:r>
+        <w:t>Let’s call it “MyFirstSubnauicaMod_BZ”, set a</w:t>
       </w:r>
       <w:r>
         <w:t xml:space="preserve"> </w:t>
@@ -5260,15 +4890,7 @@
         <w:t>location and</w:t>
       </w:r>
       <w:r>
-        <w:t xml:space="preserve"> select “.NET Framework 4.7.2”. Click the Create button, and </w:t>
-      </w:r>
-      <w:proofErr w:type="gramStart"/>
-      <w:r>
-        <w:t>you’re</w:t>
-      </w:r>
-      <w:proofErr w:type="gramEnd"/>
-      <w:r>
-        <w:t xml:space="preserve"> done</w:t>
+        <w:t xml:space="preserve"> select “.NET Framework 4.7.2”. Click the Create button, and you’re done</w:t>
       </w:r>
       <w:r>
         <w:t>! Who said this was difficult, right?!</w:t>
@@ -5426,15 +5048,7 @@
     <w:p/>
     <w:p>
       <w:r>
-        <w:t xml:space="preserve">Okay, </w:t>
-      </w:r>
-      <w:proofErr w:type="gramStart"/>
-      <w:r>
-        <w:t>there’s</w:t>
-      </w:r>
-      <w:proofErr w:type="gramEnd"/>
-      <w:r>
-        <w:t xml:space="preserve"> more to it than that before we start.</w:t>
+        <w:t>Okay, there’s more to it than that before we start.</w:t>
       </w:r>
     </w:p>
     <w:p>
@@ -5613,15 +5227,7 @@
               <w:cnfStyle w:val="000000100000" w:firstRow="0" w:lastRow="0" w:firstColumn="0" w:lastColumn="0" w:oddVBand="0" w:evenVBand="0" w:oddHBand="1" w:evenHBand="0" w:firstRowFirstColumn="0" w:firstRowLastColumn="0" w:lastRowFirstColumn="0" w:lastRowLastColumn="0"/>
             </w:pPr>
             <w:r>
-              <w:t>&lt;game&gt;\</w:t>
-            </w:r>
-            <w:proofErr w:type="spellStart"/>
-            <w:r>
-              <w:t>SubnauticaBelowZero_Data</w:t>
-            </w:r>
-            <w:proofErr w:type="spellEnd"/>
-            <w:r>
-              <w:t>\Managed</w:t>
+              <w:t>&lt;game&gt;\SubnauticaBelowZero_Data\Managed</w:t>
             </w:r>
           </w:p>
         </w:tc>
@@ -5661,15 +5267,7 @@
               <w:cnfStyle w:val="000000000000" w:firstRow="0" w:lastRow="0" w:firstColumn="0" w:lastColumn="0" w:oddVBand="0" w:evenVBand="0" w:oddHBand="0" w:evenHBand="0" w:firstRowFirstColumn="0" w:firstRowLastColumn="0" w:lastRowFirstColumn="0" w:lastRowLastColumn="0"/>
             </w:pPr>
             <w:r>
-              <w:t>&lt;game&gt;\</w:t>
-            </w:r>
-            <w:proofErr w:type="spellStart"/>
-            <w:r>
-              <w:t>SubnauticaBelowZero_Data</w:t>
-            </w:r>
-            <w:proofErr w:type="spellEnd"/>
-            <w:r>
-              <w:t>\Managed</w:t>
+              <w:t>&lt;game&gt;\SubnauticaBelowZero_Data\Managed</w:t>
             </w:r>
           </w:p>
         </w:tc>
@@ -5712,15 +5310,7 @@
               <w:cnfStyle w:val="000000100000" w:firstRow="0" w:lastRow="0" w:firstColumn="0" w:lastColumn="0" w:oddVBand="0" w:evenVBand="0" w:oddHBand="1" w:evenHBand="0" w:firstRowFirstColumn="0" w:firstRowLastColumn="0" w:lastRowFirstColumn="0" w:lastRowLastColumn="0"/>
             </w:pPr>
             <w:r>
-              <w:t>&lt;game&gt;\</w:t>
-            </w:r>
-            <w:proofErr w:type="spellStart"/>
-            <w:r>
-              <w:t>SubnauticaBelowZero_Data</w:t>
-            </w:r>
-            <w:proofErr w:type="spellEnd"/>
-            <w:r>
-              <w:t>\Managed</w:t>
+              <w:t>&lt;game&gt;\SubnauticaBelowZero_Data\Managed</w:t>
             </w:r>
           </w:p>
         </w:tc>
@@ -5760,15 +5350,7 @@
               <w:cnfStyle w:val="000000000000" w:firstRow="0" w:lastRow="0" w:firstColumn="0" w:lastColumn="0" w:oddVBand="0" w:evenVBand="0" w:oddHBand="0" w:evenHBand="0" w:firstRowFirstColumn="0" w:firstRowLastColumn="0" w:lastRowFirstColumn="0" w:lastRowLastColumn="0"/>
             </w:pPr>
             <w:r>
-              <w:t xml:space="preserve">&lt;game&gt;\ </w:t>
-            </w:r>
-            <w:proofErr w:type="spellStart"/>
-            <w:r>
-              <w:t>BepInEx</w:t>
-            </w:r>
-            <w:proofErr w:type="spellEnd"/>
-            <w:r>
-              <w:t>\Core</w:t>
+              <w:t>&lt;game&gt;\ BepInEx\Core</w:t>
             </w:r>
           </w:p>
         </w:tc>
@@ -5811,21 +5393,8 @@
               <w:cnfStyle w:val="000000100000" w:firstRow="0" w:lastRow="0" w:firstColumn="0" w:lastColumn="0" w:oddVBand="0" w:evenVBand="0" w:oddHBand="1" w:evenHBand="0" w:firstRowFirstColumn="0" w:firstRowLastColumn="0" w:lastRowFirstColumn="0" w:lastRowLastColumn="0"/>
             </w:pPr>
             <w:r>
-              <w:t>&lt;game&gt;\</w:t>
-            </w:r>
-            <w:proofErr w:type="spellStart"/>
-            <w:r>
-              <w:t>BepInEx</w:t>
-            </w:r>
-            <w:proofErr w:type="spellEnd"/>
-            <w:r>
-              <w:t>\plugins\</w:t>
-            </w:r>
-            <w:proofErr w:type="spellStart"/>
-            <w:r>
-              <w:t>QModManager</w:t>
-            </w:r>
-            <w:proofErr w:type="spellEnd"/>
+              <w:t>&lt;game&gt;\BepInEx\plugins\QModManager</w:t>
+            </w:r>
           </w:p>
         </w:tc>
         <w:tc>
@@ -5864,15 +5433,7 @@
               <w:cnfStyle w:val="000000000000" w:firstRow="0" w:lastRow="0" w:firstColumn="0" w:lastColumn="0" w:oddVBand="0" w:evenVBand="0" w:oddHBand="0" w:evenHBand="0" w:firstRowFirstColumn="0" w:firstRowLastColumn="0" w:lastRowFirstColumn="0" w:lastRowLastColumn="0"/>
             </w:pPr>
             <w:r>
-              <w:t>&lt;game&gt;\</w:t>
-            </w:r>
-            <w:proofErr w:type="spellStart"/>
-            <w:r>
-              <w:t>BepInEx</w:t>
-            </w:r>
-            <w:proofErr w:type="spellEnd"/>
-            <w:r>
-              <w:t>\Core</w:t>
+              <w:t>&lt;game&gt;\BepInEx\Core</w:t>
             </w:r>
           </w:p>
         </w:tc>
@@ -5895,23 +5456,7 @@
     <w:p/>
     <w:p>
       <w:r>
-        <w:t xml:space="preserve">If </w:t>
-      </w:r>
-      <w:proofErr w:type="gramStart"/>
-      <w:r>
-        <w:t>you’ve</w:t>
-      </w:r>
-      <w:proofErr w:type="gramEnd"/>
-      <w:r>
-        <w:t xml:space="preserve"> run </w:t>
-      </w:r>
-      <w:proofErr w:type="spellStart"/>
-      <w:r>
-        <w:t>Publicizer</w:t>
-      </w:r>
-      <w:proofErr w:type="spellEnd"/>
-      <w:r>
-        <w:t>, as recommended, you should add these references:</w:t>
+        <w:t>If you’ve run Publicizer, as recommended, you should add these references:</w:t>
       </w:r>
     </w:p>
     <w:tbl>
@@ -5991,21 +5536,11 @@
               <w:cnfStyle w:val="000000100000" w:firstRow="0" w:lastRow="0" w:firstColumn="0" w:lastColumn="0" w:oddVBand="0" w:evenVBand="0" w:oddHBand="1" w:evenHBand="0" w:firstRowFirstColumn="0" w:firstRowLastColumn="0" w:lastRowFirstColumn="0" w:lastRowLastColumn="0"/>
             </w:pPr>
             <w:r>
-              <w:t>&lt;game&gt;\</w:t>
-            </w:r>
-            <w:proofErr w:type="spellStart"/>
-            <w:r>
-              <w:t>SubnauticaBelowZero_Data</w:t>
-            </w:r>
-            <w:proofErr w:type="spellEnd"/>
-            <w:r>
-              <w:t>\Managed\</w:t>
-            </w:r>
-            <w:proofErr w:type="spellStart"/>
+              <w:t>&lt;game&gt;\SubnauticaBelowZero_Data\Managed\</w:t>
+            </w:r>
             <w:r>
               <w:t>publicized_assemblies</w:t>
             </w:r>
-            <w:proofErr w:type="spellEnd"/>
           </w:p>
         </w:tc>
         <w:tc>
@@ -6047,21 +5582,11 @@
               <w:cnfStyle w:val="000000000000" w:firstRow="0" w:lastRow="0" w:firstColumn="0" w:lastColumn="0" w:oddVBand="0" w:evenVBand="0" w:oddHBand="0" w:evenHBand="0" w:firstRowFirstColumn="0" w:firstRowLastColumn="0" w:lastRowFirstColumn="0" w:lastRowLastColumn="0"/>
             </w:pPr>
             <w:r>
-              <w:t>&lt;game&gt;\</w:t>
-            </w:r>
-            <w:proofErr w:type="spellStart"/>
-            <w:r>
-              <w:t>SubnauticaBelowZero_Data</w:t>
-            </w:r>
-            <w:proofErr w:type="spellEnd"/>
-            <w:r>
-              <w:t>\Managed\</w:t>
-            </w:r>
-            <w:proofErr w:type="spellStart"/>
+              <w:t>&lt;game&gt;\SubnauticaBelowZero_Data\Managed\</w:t>
+            </w:r>
             <w:r>
               <w:t>publicized_assemblies</w:t>
             </w:r>
-            <w:proofErr w:type="spellEnd"/>
           </w:p>
         </w:tc>
         <w:tc>
@@ -6083,23 +5608,7 @@
     <w:p/>
     <w:p>
       <w:r>
-        <w:t xml:space="preserve">If </w:t>
-      </w:r>
-      <w:proofErr w:type="gramStart"/>
-      <w:r>
-        <w:t>you’ve</w:t>
-      </w:r>
-      <w:proofErr w:type="gramEnd"/>
-      <w:r>
-        <w:t xml:space="preserve"> not run </w:t>
-      </w:r>
-      <w:proofErr w:type="spellStart"/>
-      <w:r>
-        <w:t>Publicizer</w:t>
-      </w:r>
-      <w:proofErr w:type="spellEnd"/>
-      <w:r>
-        <w:t>, add these:</w:t>
+        <w:t>If you’ve not run Publicizer, add these:</w:t>
       </w:r>
     </w:p>
     <w:tbl>
@@ -6179,15 +5688,7 @@
               <w:cnfStyle w:val="000000100000" w:firstRow="0" w:lastRow="0" w:firstColumn="0" w:lastColumn="0" w:oddVBand="0" w:evenVBand="0" w:oddHBand="1" w:evenHBand="0" w:firstRowFirstColumn="0" w:firstRowLastColumn="0" w:lastRowFirstColumn="0" w:lastRowLastColumn="0"/>
             </w:pPr>
             <w:r>
-              <w:t>game&gt;\</w:t>
-            </w:r>
-            <w:proofErr w:type="spellStart"/>
-            <w:r>
-              <w:t>SubnauticaBelowZero_Data</w:t>
-            </w:r>
-            <w:proofErr w:type="spellEnd"/>
-            <w:r>
-              <w:t>\Managed</w:t>
+              <w:t>game&gt;\SubnauticaBelowZero_Data\Managed</w:t>
             </w:r>
           </w:p>
         </w:tc>
@@ -6227,15 +5728,7 @@
               <w:cnfStyle w:val="000000000000" w:firstRow="0" w:lastRow="0" w:firstColumn="0" w:lastColumn="0" w:oddVBand="0" w:evenVBand="0" w:oddHBand="0" w:evenHBand="0" w:firstRowFirstColumn="0" w:firstRowLastColumn="0" w:lastRowFirstColumn="0" w:lastRowLastColumn="0"/>
             </w:pPr>
             <w:r>
-              <w:t>game&gt;\</w:t>
-            </w:r>
-            <w:proofErr w:type="spellStart"/>
-            <w:r>
-              <w:t>SubnauticaBelowZero_Data</w:t>
-            </w:r>
-            <w:proofErr w:type="spellEnd"/>
-            <w:r>
-              <w:t>\Managed</w:t>
+              <w:t>game&gt;\SubnauticaBelowZero_Data\Managed</w:t>
             </w:r>
           </w:p>
         </w:tc>
@@ -6267,13 +5760,8 @@
       <w:bookmarkEnd w:id="16"/>
     </w:p>
     <w:p>
-      <w:proofErr w:type="gramStart"/>
-      <w:r>
-        <w:t>You’ll</w:t>
-      </w:r>
-      <w:proofErr w:type="gramEnd"/>
-      <w:r>
-        <w:t xml:space="preserve"> want to change some of the settings of your compiled DLL.</w:t>
+      <w:r>
+        <w:t>You’ll want to change some of the settings of your compiled DLL.</w:t>
       </w:r>
     </w:p>
     <w:p>
@@ -6282,32 +5770,11 @@
       </w:r>
     </w:p>
     <w:p>
-      <w:proofErr w:type="gramStart"/>
-      <w:r>
-        <w:t>You’ll</w:t>
-      </w:r>
-      <w:proofErr w:type="gramEnd"/>
-      <w:r>
-        <w:t xml:space="preserve"> see an Assembly Name and Default Namespace. If </w:t>
-      </w:r>
-      <w:proofErr w:type="gramStart"/>
-      <w:r>
-        <w:t>you’ve</w:t>
-      </w:r>
-      <w:proofErr w:type="gramEnd"/>
-      <w:r>
-        <w:t xml:space="preserve"> done a good job in picking a project name, you can leave these as is. Click the “Assembly” button</w:t>
-      </w:r>
-      <w:r>
-        <w:t xml:space="preserve"> and </w:t>
-      </w:r>
-      <w:proofErr w:type="gramStart"/>
-      <w:r>
-        <w:t>you’ll</w:t>
-      </w:r>
-      <w:proofErr w:type="gramEnd"/>
-      <w:r>
-        <w:t xml:space="preserve"> see something like this:</w:t>
+      <w:r>
+        <w:t>You’ll see an Assembly Name and Default Namespace. If you’ve done a good job in picking a project name, you can leave these as is. Click the “Assembly” button</w:t>
+      </w:r>
+      <w:r>
+        <w:t xml:space="preserve"> and you’ll see something like this:</w:t>
       </w:r>
     </w:p>
     <w:p>
@@ -6366,31 +5833,7 @@
         <w:t xml:space="preserve">Still in Properties, click the Build item. Here, we want to “Allow unsafe code”. This </w:t>
       </w:r>
       <w:r>
-        <w:t xml:space="preserve">prevents any issues when we try to use protected methods and fields that have been “unlocked” for us via the </w:t>
-      </w:r>
-      <w:proofErr w:type="spellStart"/>
-      <w:r>
-        <w:t>Publicizer</w:t>
-      </w:r>
-      <w:proofErr w:type="spellEnd"/>
-      <w:r>
-        <w:t xml:space="preserve">. If </w:t>
-      </w:r>
-      <w:proofErr w:type="gramStart"/>
-      <w:r>
-        <w:t>you’ve</w:t>
-      </w:r>
-      <w:proofErr w:type="gramEnd"/>
-      <w:r>
-        <w:t xml:space="preserve"> chosen not to use the </w:t>
-      </w:r>
-      <w:proofErr w:type="spellStart"/>
-      <w:r>
-        <w:t>Publicizer</w:t>
-      </w:r>
-      <w:proofErr w:type="spellEnd"/>
-      <w:r>
-        <w:t>, you can leave this as is.</w:t>
+        <w:t>prevents any issues when we try to use protected methods and fields that have been “unlocked” for us via the Publicizer. If you’ve chosen not to use the Publicizer, you can leave this as is.</w:t>
       </w:r>
     </w:p>
     <w:p>
@@ -6414,23 +5857,13 @@
           <w:szCs w:val="19"/>
         </w:rPr>
       </w:pPr>
-      <w:proofErr w:type="spellStart"/>
-      <w:r>
-        <w:rPr>
-          <w:rFonts w:ascii="Consolas" w:hAnsi="Consolas" w:cs="Consolas"/>
-          <w:sz w:val="19"/>
-          <w:szCs w:val="19"/>
-        </w:rPr>
-        <w:t>mkdir</w:t>
-      </w:r>
-      <w:proofErr w:type="spellEnd"/>
-      <w:r>
-        <w:rPr>
-          <w:rFonts w:ascii="Consolas" w:hAnsi="Consolas" w:cs="Consolas"/>
-          <w:sz w:val="19"/>
-          <w:szCs w:val="19"/>
-        </w:rPr>
-        <w:t xml:space="preserve"> "C:\Games\Steam\steamapps\common\SubnauticaZero\QMods\$(TargetName)"</w:t>
+      <w:r>
+        <w:rPr>
+          <w:rFonts w:ascii="Consolas" w:hAnsi="Consolas" w:cs="Consolas"/>
+          <w:sz w:val="19"/>
+          <w:szCs w:val="19"/>
+        </w:rPr>
+        <w:t>mkdir "C:\Games\Steam\steamapps\common\SubnauticaZero\QMods\$(TargetName)"</w:t>
       </w:r>
     </w:p>
     <w:p>
@@ -6452,25 +5885,7 @@
           <w:sz w:val="19"/>
           <w:szCs w:val="19"/>
         </w:rPr>
-        <w:t>copy /Y "$(</w:t>
-      </w:r>
-      <w:proofErr w:type="spellStart"/>
-      <w:r>
-        <w:rPr>
-          <w:rFonts w:ascii="Consolas" w:hAnsi="Consolas" w:cs="Consolas"/>
-          <w:sz w:val="19"/>
-          <w:szCs w:val="19"/>
-        </w:rPr>
-        <w:t>TargetPath</w:t>
-      </w:r>
-      <w:proofErr w:type="spellEnd"/>
-      <w:r>
-        <w:rPr>
-          <w:rFonts w:ascii="Consolas" w:hAnsi="Consolas" w:cs="Consolas"/>
-          <w:sz w:val="19"/>
-          <w:szCs w:val="19"/>
-        </w:rPr>
-        <w:t>)" "C:\Games\Steam\steamapps\common\SubnauticaZero\QMods\$(TargetName)"</w:t>
+        <w:t>copy /Y "$(TargetPath)" "C:\Games\Steam\steamapps\common\SubnauticaZero\QMods\$(TargetName)"</w:t>
       </w:r>
     </w:p>
     <w:p>
@@ -6492,45 +5907,7 @@
           <w:sz w:val="19"/>
           <w:szCs w:val="19"/>
         </w:rPr>
-        <w:t>copy /Y "$(</w:t>
-      </w:r>
-      <w:proofErr w:type="spellStart"/>
-      <w:r>
-        <w:rPr>
-          <w:rFonts w:ascii="Consolas" w:hAnsi="Consolas" w:cs="Consolas"/>
-          <w:sz w:val="19"/>
-          <w:szCs w:val="19"/>
-        </w:rPr>
-        <w:t>ProjectDir</w:t>
-      </w:r>
-      <w:proofErr w:type="spellEnd"/>
-      <w:r>
-        <w:rPr>
-          <w:rFonts w:ascii="Consolas" w:hAnsi="Consolas" w:cs="Consolas"/>
-          <w:sz w:val="19"/>
-          <w:szCs w:val="19"/>
-        </w:rPr>
-        <w:t>)\</w:t>
-      </w:r>
-      <w:proofErr w:type="spellStart"/>
-      <w:proofErr w:type="gramStart"/>
-      <w:r>
-        <w:rPr>
-          <w:rFonts w:ascii="Consolas" w:hAnsi="Consolas" w:cs="Consolas"/>
-          <w:sz w:val="19"/>
-          <w:szCs w:val="19"/>
-        </w:rPr>
-        <w:t>mod.json</w:t>
-      </w:r>
-      <w:proofErr w:type="spellEnd"/>
-      <w:proofErr w:type="gramEnd"/>
-      <w:r>
-        <w:rPr>
-          <w:rFonts w:ascii="Consolas" w:hAnsi="Consolas" w:cs="Consolas"/>
-          <w:sz w:val="19"/>
-          <w:szCs w:val="19"/>
-        </w:rPr>
-        <w:t>" "C:\Games\Steam\steamapps\common\SubnauticaZero\QMods\$(TargetName)\mod.json"</w:t>
+        <w:t>copy /Y "$(ProjectDir)\mod.json" "C:\Games\Steam\steamapps\common\SubnauticaZero\QMods\$(TargetName)\mod.json"</w:t>
       </w:r>
     </w:p>
     <w:p/>
@@ -6548,15 +5925,7 @@
         </w:numPr>
       </w:pPr>
       <w:r>
-        <w:t xml:space="preserve">Creates a folder for our mod in the QMod </w:t>
-      </w:r>
-      <w:proofErr w:type="gramStart"/>
-      <w:r>
-        <w:t>folder, if</w:t>
-      </w:r>
-      <w:proofErr w:type="gramEnd"/>
-      <w:r>
-        <w:t xml:space="preserve"> one doesn’t already exist</w:t>
+        <w:t>Creates a folder for our mod in the QMod folder, if one doesn’t already exist</w:t>
       </w:r>
     </w:p>
     <w:p>
@@ -6586,28 +5955,12 @@
         </w:numPr>
       </w:pPr>
       <w:r>
-        <w:t xml:space="preserve">Copies the </w:t>
-      </w:r>
-      <w:proofErr w:type="spellStart"/>
-      <w:r>
-        <w:t>mod.json</w:t>
-      </w:r>
-      <w:proofErr w:type="spellEnd"/>
-      <w:r>
-        <w:t xml:space="preserve"> file into the folder</w:t>
-      </w:r>
-    </w:p>
-    <w:p>
-      <w:r>
-        <w:t xml:space="preserve">Right, I think </w:t>
-      </w:r>
-      <w:proofErr w:type="gramStart"/>
-      <w:r>
-        <w:t>we’re</w:t>
-      </w:r>
-      <w:proofErr w:type="gramEnd"/>
-      <w:r>
-        <w:t xml:space="preserve"> about ready to write some code</w:t>
+        <w:t>Copies the mod.json file into the folder</w:t>
+      </w:r>
+    </w:p>
+    <w:p>
+      <w:r>
+        <w:t>Right, I think we’re about ready to write some code</w:t>
       </w:r>
       <w:r>
         <w:t>!</w:t>
@@ -6638,57 +5991,8 @@
       <w:bookmarkEnd w:id="17"/>
     </w:p>
     <w:p>
-      <w:proofErr w:type="gramStart"/>
-      <w:r>
-        <w:t>In order to</w:t>
-      </w:r>
-      <w:proofErr w:type="gramEnd"/>
-      <w:r>
-        <w:t xml:space="preserve"> activate your mod, </w:t>
-      </w:r>
-      <w:proofErr w:type="spellStart"/>
-      <w:r>
-        <w:t>QModManager</w:t>
-      </w:r>
-      <w:proofErr w:type="spellEnd"/>
-      <w:r>
-        <w:t xml:space="preserve"> needs to know a bit about it. This is where the “</w:t>
-      </w:r>
-      <w:proofErr w:type="spellStart"/>
-      <w:proofErr w:type="gramStart"/>
-      <w:r>
-        <w:t>mod.json</w:t>
-      </w:r>
-      <w:proofErr w:type="spellEnd"/>
-      <w:proofErr w:type="gramEnd"/>
-      <w:r>
-        <w:t>” file comes in. Every mod has to have a “</w:t>
-      </w:r>
-      <w:proofErr w:type="spellStart"/>
-      <w:proofErr w:type="gramStart"/>
-      <w:r>
-        <w:t>mod.json</w:t>
-      </w:r>
-      <w:proofErr w:type="spellEnd"/>
-      <w:proofErr w:type="gramEnd"/>
-      <w:r>
-        <w:t>” file, so right click your project, select “Add new item…” and in the name, use “</w:t>
-      </w:r>
-      <w:proofErr w:type="spellStart"/>
-      <w:r>
-        <w:t>mod.json</w:t>
-      </w:r>
-      <w:proofErr w:type="spellEnd"/>
-      <w:r>
-        <w:t xml:space="preserve">”. If Visual Studio has picked a template, </w:t>
-      </w:r>
-      <w:proofErr w:type="gramStart"/>
-      <w:r>
-        <w:t>don’t</w:t>
-      </w:r>
-      <w:proofErr w:type="gramEnd"/>
-      <w:r>
-        <w:t xml:space="preserve"> worry, just select all and delete the content that it’s added.</w:t>
+      <w:r>
+        <w:t>In order to activate your mod, QModManager needs to know a bit about it. This is where the “mod.json” file comes in. Every mod has to have a “mod.json” file, so right click your project, select “Add new item…” and in the name, use “mod.json”. If Visual Studio has picked a template, don’t worry, just select all and delete the content that it’s added.</w:t>
       </w:r>
     </w:p>
     <w:p>
@@ -6768,27 +6072,7 @@
           <w:sz w:val="19"/>
           <w:szCs w:val="19"/>
         </w:rPr>
-        <w:t>"</w:t>
-      </w:r>
-      <w:proofErr w:type="spellStart"/>
-      <w:r>
-        <w:rPr>
-          <w:rFonts w:ascii="Consolas" w:hAnsi="Consolas" w:cs="Consolas"/>
-          <w:color w:val="A31515"/>
-          <w:sz w:val="19"/>
-          <w:szCs w:val="19"/>
-        </w:rPr>
-        <w:t>MyFirstSubnauticaMod_BZ</w:t>
-      </w:r>
-      <w:proofErr w:type="spellEnd"/>
-      <w:r>
-        <w:rPr>
-          <w:rFonts w:ascii="Consolas" w:hAnsi="Consolas" w:cs="Consolas"/>
-          <w:color w:val="A31515"/>
-          <w:sz w:val="19"/>
-          <w:szCs w:val="19"/>
-        </w:rPr>
-        <w:t>"</w:t>
+        <w:t>"MyFirstSubnauticaMod_BZ"</w:t>
       </w:r>
       <w:r>
         <w:rPr>
@@ -7070,27 +6354,7 @@
           <w:sz w:val="19"/>
           <w:szCs w:val="19"/>
         </w:rPr>
-        <w:t>"</w:t>
-      </w:r>
-      <w:proofErr w:type="spellStart"/>
-      <w:r>
-        <w:rPr>
-          <w:rFonts w:ascii="Consolas" w:hAnsi="Consolas" w:cs="Consolas"/>
-          <w:color w:val="2B91AF"/>
-          <w:sz w:val="19"/>
-          <w:szCs w:val="19"/>
-        </w:rPr>
-        <w:t>AssemblyName</w:t>
-      </w:r>
-      <w:proofErr w:type="spellEnd"/>
-      <w:r>
-        <w:rPr>
-          <w:rFonts w:ascii="Consolas" w:hAnsi="Consolas" w:cs="Consolas"/>
-          <w:color w:val="2B91AF"/>
-          <w:sz w:val="19"/>
-          <w:szCs w:val="19"/>
-        </w:rPr>
-        <w:t>"</w:t>
+        <w:t>"AssemblyName"</w:t>
       </w:r>
       <w:r>
         <w:rPr>
@@ -7150,27 +6414,7 @@
           <w:sz w:val="19"/>
           <w:szCs w:val="19"/>
         </w:rPr>
-        <w:t>"</w:t>
-      </w:r>
-      <w:proofErr w:type="spellStart"/>
-      <w:r>
-        <w:rPr>
-          <w:rFonts w:ascii="Consolas" w:hAnsi="Consolas" w:cs="Consolas"/>
-          <w:color w:val="2B91AF"/>
-          <w:sz w:val="19"/>
-          <w:szCs w:val="19"/>
-        </w:rPr>
-        <w:t>VersionDependencies</w:t>
-      </w:r>
-      <w:proofErr w:type="spellEnd"/>
-      <w:r>
-        <w:rPr>
-          <w:rFonts w:ascii="Consolas" w:hAnsi="Consolas" w:cs="Consolas"/>
-          <w:color w:val="2B91AF"/>
-          <w:sz w:val="19"/>
-          <w:szCs w:val="19"/>
-        </w:rPr>
-        <w:t>"</w:t>
+        <w:t>"VersionDependencies"</w:t>
       </w:r>
       <w:r>
         <w:rPr>
@@ -7212,27 +6456,7 @@
           <w:sz w:val="19"/>
           <w:szCs w:val="19"/>
         </w:rPr>
-        <w:t>"</w:t>
-      </w:r>
-      <w:proofErr w:type="spellStart"/>
-      <w:r>
-        <w:rPr>
-          <w:rFonts w:ascii="Consolas" w:hAnsi="Consolas" w:cs="Consolas"/>
-          <w:color w:val="2B91AF"/>
-          <w:sz w:val="19"/>
-          <w:szCs w:val="19"/>
-        </w:rPr>
-        <w:t>SMLHelper</w:t>
-      </w:r>
-      <w:proofErr w:type="spellEnd"/>
-      <w:r>
-        <w:rPr>
-          <w:rFonts w:ascii="Consolas" w:hAnsi="Consolas" w:cs="Consolas"/>
-          <w:color w:val="2B91AF"/>
-          <w:sz w:val="19"/>
-          <w:szCs w:val="19"/>
-        </w:rPr>
-        <w:t>"</w:t>
+        <w:t>"SMLHelper"</w:t>
       </w:r>
       <w:r>
         <w:rPr>
@@ -7325,27 +6549,7 @@
           <w:sz w:val="19"/>
           <w:szCs w:val="19"/>
         </w:rPr>
-        <w:t>"</w:t>
-      </w:r>
-      <w:proofErr w:type="spellStart"/>
-      <w:r>
-        <w:rPr>
-          <w:rFonts w:ascii="Consolas" w:hAnsi="Consolas" w:cs="Consolas"/>
-          <w:color w:val="A31515"/>
-          <w:sz w:val="19"/>
-          <w:szCs w:val="19"/>
-        </w:rPr>
-        <w:t>BelowZero</w:t>
-      </w:r>
-      <w:proofErr w:type="spellEnd"/>
-      <w:r>
-        <w:rPr>
-          <w:rFonts w:ascii="Consolas" w:hAnsi="Consolas" w:cs="Consolas"/>
-          <w:color w:val="A31515"/>
-          <w:sz w:val="19"/>
-          <w:szCs w:val="19"/>
-        </w:rPr>
-        <w:t>"</w:t>
+        <w:t>"BelowZero"</w:t>
       </w:r>
     </w:p>
     <w:p>
@@ -7389,15 +6593,7 @@
     </w:p>
     <w:p>
       <w:r>
-        <w:t xml:space="preserve">The important items here are the Assembly name, </w:t>
-      </w:r>
-      <w:proofErr w:type="gramStart"/>
-      <w:r>
-        <w:t>dependencies</w:t>
-      </w:r>
-      <w:proofErr w:type="gramEnd"/>
-      <w:r>
-        <w:t xml:space="preserve"> and game.</w:t>
+        <w:t>The important items here are the Assembly name, dependencies and game.</w:t>
       </w:r>
     </w:p>
     <w:p>
@@ -7454,15 +6650,7 @@
         <w:t>Game</w:t>
       </w:r>
       <w:r>
-        <w:t xml:space="preserve"> – can be either </w:t>
-      </w:r>
-      <w:proofErr w:type="spellStart"/>
-      <w:r>
-        <w:t>BelowZero</w:t>
-      </w:r>
-      <w:proofErr w:type="spellEnd"/>
-      <w:r>
-        <w:t xml:space="preserve"> or Subnautic</w:t>
+        <w:t xml:space="preserve"> – can be either BelowZero or Subnautic</w:t>
       </w:r>
       <w:r>
         <w:t>a</w:t>
@@ -7567,28 +6755,12 @@
     <w:p/>
     <w:p>
       <w:r>
-        <w:t xml:space="preserve">Okay, </w:t>
-      </w:r>
-      <w:proofErr w:type="gramStart"/>
-      <w:r>
-        <w:t>we’re</w:t>
-      </w:r>
-      <w:proofErr w:type="gramEnd"/>
-      <w:r>
-        <w:t xml:space="preserve"> looking good. Now we can write some C#.</w:t>
-      </w:r>
-    </w:p>
-    <w:p>
-      <w:r>
-        <w:t xml:space="preserve">What I do, and this is completely down to personal preference, is to have a single class to handle registering the mod and managing options. I always call this class “QMod”, but you can call it whatever you want. </w:t>
-      </w:r>
-      <w:proofErr w:type="gramStart"/>
-      <w:r>
-        <w:t>We’ll</w:t>
-      </w:r>
-      <w:proofErr w:type="gramEnd"/>
-      <w:r>
-        <w:t xml:space="preserve"> stick with this for now.</w:t>
+        <w:t>Okay, we’re looking good. Now we can write some C#.</w:t>
+      </w:r>
+    </w:p>
+    <w:p>
+      <w:r>
+        <w:t>What I do, and this is completely down to personal preference, is to have a single class to handle registering the mod and managing options. I always call this class “QMod”, but you can call it whatever you want. We’ll stick with this for now.</w:t>
       </w:r>
     </w:p>
     <w:p>
@@ -7696,25 +6868,12 @@
         <w:t>Right click</w:t>
       </w:r>
       <w:r>
-        <w:t xml:space="preserve"> “Class1.cs” within your project and choose </w:t>
-      </w:r>
-      <w:proofErr w:type="gramStart"/>
-      <w:r>
-        <w:t>rename</w:t>
-      </w:r>
-      <w:proofErr w:type="gramEnd"/>
-      <w:r>
-        <w:t>. Give the class a name such as “QMod”. Visual Studio will helpfully rename the class for you, as well as the file.</w:t>
-      </w:r>
-    </w:p>
-    <w:p>
-      <w:proofErr w:type="gramStart"/>
-      <w:r>
-        <w:t>You'll</w:t>
-      </w:r>
-      <w:proofErr w:type="gramEnd"/>
-      <w:r>
-        <w:t xml:space="preserve"> want to refer to those lovely references we added, so first up, add these statements</w:t>
+        <w:t xml:space="preserve"> “Class1.cs” within your project and choose rename. Give the class a name such as “QMod”. Visual Studio will helpfully rename the class for you, as well as the file.</w:t>
+      </w:r>
+    </w:p>
+    <w:p>
+      <w:r>
+        <w:t>You'll want to refer to those lovely references we added, so first up, add these statements</w:t>
       </w:r>
       <w:r>
         <w:t>. This will also set you up with a great feature of QMod, which is a log file that you can write to for debugging:</w:t>
@@ -7750,39 +6909,8 @@
           <w:sz w:val="19"/>
           <w:szCs w:val="19"/>
         </w:rPr>
-        <w:t xml:space="preserve"> </w:t>
-      </w:r>
-      <w:proofErr w:type="spellStart"/>
-      <w:r>
-        <w:rPr>
-          <w:rFonts w:ascii="Consolas" w:hAnsi="Consolas" w:cs="Consolas"/>
-          <w:color w:val="000000"/>
-          <w:sz w:val="19"/>
-          <w:szCs w:val="19"/>
-        </w:rPr>
-        <w:t>System.</w:t>
-      </w:r>
-      <w:proofErr w:type="gramStart"/>
-      <w:r>
-        <w:rPr>
-          <w:rFonts w:ascii="Consolas" w:hAnsi="Consolas" w:cs="Consolas"/>
-          <w:color w:val="000000"/>
-          <w:sz w:val="19"/>
-          <w:szCs w:val="19"/>
-        </w:rPr>
-        <w:t>Reflection</w:t>
-      </w:r>
-      <w:proofErr w:type="spellEnd"/>
-      <w:r>
-        <w:rPr>
-          <w:rFonts w:ascii="Consolas" w:hAnsi="Consolas" w:cs="Consolas"/>
-          <w:color w:val="000000"/>
-          <w:sz w:val="19"/>
-          <w:szCs w:val="19"/>
-        </w:rPr>
-        <w:t>;</w:t>
-      </w:r>
-      <w:proofErr w:type="gramEnd"/>
+        <w:t xml:space="preserve"> System.Reflection;</w:t>
+      </w:r>
     </w:p>
     <w:p>
       <w:pPr>
@@ -7814,30 +6942,8 @@
           <w:sz w:val="19"/>
           <w:szCs w:val="19"/>
         </w:rPr>
-        <w:t xml:space="preserve"> </w:t>
-      </w:r>
-      <w:proofErr w:type="spellStart"/>
-      <w:proofErr w:type="gramStart"/>
-      <w:r>
-        <w:rPr>
-          <w:rFonts w:ascii="Consolas" w:hAnsi="Consolas" w:cs="Consolas"/>
-          <w:color w:val="000000"/>
-          <w:sz w:val="19"/>
-          <w:szCs w:val="19"/>
-        </w:rPr>
-        <w:t>HarmonyLib</w:t>
-      </w:r>
-      <w:proofErr w:type="spellEnd"/>
-      <w:r>
-        <w:rPr>
-          <w:rFonts w:ascii="Consolas" w:hAnsi="Consolas" w:cs="Consolas"/>
-          <w:color w:val="000000"/>
-          <w:sz w:val="19"/>
-          <w:szCs w:val="19"/>
-        </w:rPr>
-        <w:t>;</w:t>
-      </w:r>
-      <w:proofErr w:type="gramEnd"/>
+        <w:t xml:space="preserve"> HarmonyLib;</w:t>
+      </w:r>
     </w:p>
     <w:p>
       <w:pPr>
@@ -7869,39 +6975,8 @@
           <w:sz w:val="19"/>
           <w:szCs w:val="19"/>
         </w:rPr>
-        <w:t xml:space="preserve"> </w:t>
-      </w:r>
-      <w:proofErr w:type="spellStart"/>
-      <w:r>
-        <w:rPr>
-          <w:rFonts w:ascii="Consolas" w:hAnsi="Consolas" w:cs="Consolas"/>
-          <w:color w:val="000000"/>
-          <w:sz w:val="19"/>
-          <w:szCs w:val="19"/>
-        </w:rPr>
-        <w:t>QModManager.API.</w:t>
-      </w:r>
-      <w:proofErr w:type="gramStart"/>
-      <w:r>
-        <w:rPr>
-          <w:rFonts w:ascii="Consolas" w:hAnsi="Consolas" w:cs="Consolas"/>
-          <w:color w:val="000000"/>
-          <w:sz w:val="19"/>
-          <w:szCs w:val="19"/>
-        </w:rPr>
-        <w:t>ModLoading</w:t>
-      </w:r>
-      <w:proofErr w:type="spellEnd"/>
-      <w:r>
-        <w:rPr>
-          <w:rFonts w:ascii="Consolas" w:hAnsi="Consolas" w:cs="Consolas"/>
-          <w:color w:val="000000"/>
-          <w:sz w:val="19"/>
-          <w:szCs w:val="19"/>
-        </w:rPr>
-        <w:t>;</w:t>
-      </w:r>
-      <w:proofErr w:type="gramEnd"/>
+        <w:t xml:space="preserve"> QModManager.API.ModLoading;</w:t>
+      </w:r>
     </w:p>
     <w:p>
       <w:pPr>
@@ -7928,39 +7003,12 @@
           <w:sz w:val="19"/>
           <w:szCs w:val="19"/>
         </w:rPr>
-        <w:t xml:space="preserve"> Logger = </w:t>
-      </w:r>
-      <w:proofErr w:type="spellStart"/>
-      <w:proofErr w:type="gramStart"/>
-      <w:r>
-        <w:rPr>
-          <w:rFonts w:ascii="Consolas" w:hAnsi="Consolas" w:cs="Consolas"/>
-          <w:color w:val="000000"/>
-          <w:sz w:val="19"/>
-          <w:szCs w:val="19"/>
-        </w:rPr>
-        <w:t>QModManager.Utility.Logger</w:t>
-      </w:r>
-      <w:proofErr w:type="spellEnd"/>
-      <w:proofErr w:type="gramEnd"/>
-      <w:r>
-        <w:rPr>
-          <w:rFonts w:ascii="Consolas" w:hAnsi="Consolas" w:cs="Consolas"/>
-          <w:color w:val="000000"/>
-          <w:sz w:val="19"/>
-          <w:szCs w:val="19"/>
-        </w:rPr>
-        <w:t>;</w:t>
-      </w:r>
-    </w:p>
-    <w:p>
-      <w:proofErr w:type="gramStart"/>
-      <w:r>
-        <w:t>You’ll</w:t>
-      </w:r>
-      <w:proofErr w:type="gramEnd"/>
-      <w:r>
-        <w:t xml:space="preserve"> want your class to be static, and you’ll need Harmony </w:t>
+        <w:t xml:space="preserve"> Logger = QModManager.Utility.Logger;</w:t>
+      </w:r>
+    </w:p>
+    <w:p>
+      <w:r>
+        <w:t xml:space="preserve">You’ll want your class to be static, and you’ll need Harmony </w:t>
       </w:r>
       <w:r>
         <w:t>attributes</w:t>
@@ -8020,19 +7068,8 @@
           <w:sz w:val="19"/>
           <w:szCs w:val="19"/>
         </w:rPr>
-        <w:t xml:space="preserve"> </w:t>
-      </w:r>
-      <w:proofErr w:type="spellStart"/>
-      <w:r>
-        <w:rPr>
-          <w:rFonts w:ascii="Consolas" w:hAnsi="Consolas" w:cs="Consolas"/>
-          <w:color w:val="000000"/>
-          <w:sz w:val="19"/>
-          <w:szCs w:val="19"/>
-        </w:rPr>
-        <w:t>MyFirstSubnauticaMod_BZ</w:t>
-      </w:r>
-      <w:proofErr w:type="spellEnd"/>
+        <w:t xml:space="preserve"> MyFirstSubnauticaMod_BZ</w:t>
+      </w:r>
     </w:p>
     <w:p>
       <w:pPr>
@@ -8079,27 +7116,7 @@
           <w:sz w:val="19"/>
           <w:szCs w:val="19"/>
         </w:rPr>
-        <w:t xml:space="preserve">    [</w:t>
-      </w:r>
-      <w:proofErr w:type="spellStart"/>
-      <w:r>
-        <w:rPr>
-          <w:rFonts w:ascii="Consolas" w:hAnsi="Consolas" w:cs="Consolas"/>
-          <w:color w:val="000000"/>
-          <w:sz w:val="19"/>
-          <w:szCs w:val="19"/>
-        </w:rPr>
-        <w:t>QModCore</w:t>
-      </w:r>
-      <w:proofErr w:type="spellEnd"/>
-      <w:r>
-        <w:rPr>
-          <w:rFonts w:ascii="Consolas" w:hAnsi="Consolas" w:cs="Consolas"/>
-          <w:color w:val="000000"/>
-          <w:sz w:val="19"/>
-          <w:szCs w:val="19"/>
-        </w:rPr>
-        <w:t>]</w:t>
+        <w:t xml:space="preserve">    [QModCore]</w:t>
       </w:r>
     </w:p>
     <w:p>
@@ -8234,27 +7251,7 @@
           <w:sz w:val="19"/>
           <w:szCs w:val="19"/>
         </w:rPr>
-        <w:t xml:space="preserve">        [</w:t>
-      </w:r>
-      <w:proofErr w:type="spellStart"/>
-      <w:r>
-        <w:rPr>
-          <w:rFonts w:ascii="Consolas" w:hAnsi="Consolas" w:cs="Consolas"/>
-          <w:color w:val="000000"/>
-          <w:sz w:val="19"/>
-          <w:szCs w:val="19"/>
-        </w:rPr>
-        <w:t>QModPatch</w:t>
-      </w:r>
-      <w:proofErr w:type="spellEnd"/>
-      <w:r>
-        <w:rPr>
-          <w:rFonts w:ascii="Consolas" w:hAnsi="Consolas" w:cs="Consolas"/>
-          <w:color w:val="000000"/>
-          <w:sz w:val="19"/>
-          <w:szCs w:val="19"/>
-        </w:rPr>
-        <w:t>]</w:t>
+        <w:t xml:space="preserve">        [QModPatch]</w:t>
       </w:r>
     </w:p>
     <w:p>
@@ -8332,27 +7329,7 @@
           <w:sz w:val="19"/>
           <w:szCs w:val="19"/>
         </w:rPr>
-        <w:t xml:space="preserve"> </w:t>
-      </w:r>
-      <w:proofErr w:type="gramStart"/>
-      <w:r>
-        <w:rPr>
-          <w:rFonts w:ascii="Consolas" w:hAnsi="Consolas" w:cs="Consolas"/>
-          <w:color w:val="000000"/>
-          <w:sz w:val="19"/>
-          <w:szCs w:val="19"/>
-        </w:rPr>
-        <w:t>Patch(</w:t>
-      </w:r>
-      <w:proofErr w:type="gramEnd"/>
-      <w:r>
-        <w:rPr>
-          <w:rFonts w:ascii="Consolas" w:hAnsi="Consolas" w:cs="Consolas"/>
-          <w:color w:val="000000"/>
-          <w:sz w:val="19"/>
-          <w:szCs w:val="19"/>
-        </w:rPr>
-        <w:t>)</w:t>
+        <w:t xml:space="preserve"> Patch()</w:t>
       </w:r>
     </w:p>
     <w:p>
@@ -8474,15 +7451,7 @@
         <w:t>r</w:t>
       </w:r>
       <w:r>
-        <w:t xml:space="preserve">mony to patch our code, so add this into the </w:t>
-      </w:r>
-      <w:proofErr w:type="gramStart"/>
-      <w:r>
-        <w:t>Patch(</w:t>
-      </w:r>
-      <w:proofErr w:type="gramEnd"/>
-      <w:r>
-        <w:t>) method:</w:t>
+        <w:t>mony to patch our code, so add this into the Patch() method:</w:t>
       </w:r>
     </w:p>
     <w:p>
@@ -8551,27 +7520,7 @@
           <w:sz w:val="19"/>
           <w:szCs w:val="19"/>
         </w:rPr>
-        <w:t xml:space="preserve"> </w:t>
-      </w:r>
-      <w:proofErr w:type="gramStart"/>
-      <w:r>
-        <w:rPr>
-          <w:rFonts w:ascii="Consolas" w:hAnsi="Consolas" w:cs="Consolas"/>
-          <w:color w:val="000000"/>
-          <w:sz w:val="19"/>
-          <w:szCs w:val="19"/>
-        </w:rPr>
-        <w:t>Patch(</w:t>
-      </w:r>
-      <w:proofErr w:type="gramEnd"/>
-      <w:r>
-        <w:rPr>
-          <w:rFonts w:ascii="Consolas" w:hAnsi="Consolas" w:cs="Consolas"/>
-          <w:color w:val="000000"/>
-          <w:sz w:val="19"/>
-          <w:szCs w:val="19"/>
-        </w:rPr>
-        <w:t>)</w:t>
+        <w:t xml:space="preserve"> Patch()</w:t>
       </w:r>
     </w:p>
     <w:p>
@@ -8637,39 +7586,8 @@
           <w:sz w:val="19"/>
           <w:szCs w:val="19"/>
         </w:rPr>
-        <w:t xml:space="preserve"> assembly = </w:t>
-      </w:r>
-      <w:proofErr w:type="spellStart"/>
-      <w:r>
-        <w:rPr>
-          <w:rFonts w:ascii="Consolas" w:hAnsi="Consolas" w:cs="Consolas"/>
-          <w:color w:val="000000"/>
-          <w:sz w:val="19"/>
-          <w:szCs w:val="19"/>
-        </w:rPr>
-        <w:t>Assembly.GetExecutingAssembly</w:t>
-      </w:r>
-      <w:proofErr w:type="spellEnd"/>
-      <w:r>
-        <w:rPr>
-          <w:rFonts w:ascii="Consolas" w:hAnsi="Consolas" w:cs="Consolas"/>
-          <w:color w:val="000000"/>
-          <w:sz w:val="19"/>
-          <w:szCs w:val="19"/>
-        </w:rPr>
-        <w:t>(</w:t>
-      </w:r>
-      <w:proofErr w:type="gramStart"/>
-      <w:r>
-        <w:rPr>
-          <w:rFonts w:ascii="Consolas" w:hAnsi="Consolas" w:cs="Consolas"/>
-          <w:color w:val="000000"/>
-          <w:sz w:val="19"/>
-          <w:szCs w:val="19"/>
-        </w:rPr>
-        <w:t>);</w:t>
-      </w:r>
-      <w:proofErr w:type="gramEnd"/>
+        <w:t xml:space="preserve"> assembly = Assembly.GetExecutingAssembly();</w:t>
+      </w:r>
     </w:p>
     <w:p>
       <w:pPr>
@@ -8710,27 +7628,7 @@
           <w:sz w:val="19"/>
           <w:szCs w:val="19"/>
         </w:rPr>
-        <w:t xml:space="preserve"> </w:t>
-      </w:r>
-      <w:proofErr w:type="spellStart"/>
-      <w:r>
-        <w:rPr>
-          <w:rFonts w:ascii="Consolas" w:hAnsi="Consolas" w:cs="Consolas"/>
-          <w:color w:val="000000"/>
-          <w:sz w:val="19"/>
-          <w:szCs w:val="19"/>
-        </w:rPr>
-        <w:t>modName</w:t>
-      </w:r>
-      <w:proofErr w:type="spellEnd"/>
-      <w:r>
-        <w:rPr>
-          <w:rFonts w:ascii="Consolas" w:hAnsi="Consolas" w:cs="Consolas"/>
-          <w:color w:val="000000"/>
-          <w:sz w:val="19"/>
-          <w:szCs w:val="19"/>
-        </w:rPr>
-        <w:t xml:space="preserve"> = (</w:t>
+        <w:t xml:space="preserve"> modName = (</w:t>
       </w:r>
       <w:r>
         <w:rPr>
@@ -8739,58 +7637,16 @@
           <w:sz w:val="19"/>
           <w:szCs w:val="19"/>
         </w:rPr>
-        <w:t>$"&lt;</w:t>
-      </w:r>
-      <w:proofErr w:type="spellStart"/>
-      <w:r>
-        <w:rPr>
-          <w:rFonts w:ascii="Consolas" w:hAnsi="Consolas" w:cs="Consolas"/>
-          <w:color w:val="A31515"/>
-          <w:sz w:val="19"/>
-          <w:szCs w:val="19"/>
-        </w:rPr>
-        <w:t>someuniquevalue</w:t>
-      </w:r>
-      <w:proofErr w:type="spellEnd"/>
-      <w:r>
-        <w:rPr>
-          <w:rFonts w:ascii="Consolas" w:hAnsi="Consolas" w:cs="Consolas"/>
-          <w:color w:val="A31515"/>
-          <w:sz w:val="19"/>
-          <w:szCs w:val="19"/>
-        </w:rPr>
-        <w:t>&gt;_</w:t>
-      </w:r>
-      <w:r>
-        <w:rPr>
-          <w:rFonts w:ascii="Consolas" w:hAnsi="Consolas" w:cs="Consolas"/>
-          <w:color w:val="000000"/>
-          <w:sz w:val="19"/>
-          <w:szCs w:val="19"/>
-        </w:rPr>
-        <w:t>{</w:t>
-      </w:r>
-      <w:proofErr w:type="spellStart"/>
-      <w:proofErr w:type="gramStart"/>
-      <w:r>
-        <w:rPr>
-          <w:rFonts w:ascii="Consolas" w:hAnsi="Consolas" w:cs="Consolas"/>
-          <w:color w:val="000000"/>
-          <w:sz w:val="19"/>
-          <w:szCs w:val="19"/>
-        </w:rPr>
-        <w:t>assembly.GetName</w:t>
-      </w:r>
-      <w:proofErr w:type="spellEnd"/>
-      <w:proofErr w:type="gramEnd"/>
-      <w:r>
-        <w:rPr>
-          <w:rFonts w:ascii="Consolas" w:hAnsi="Consolas" w:cs="Consolas"/>
-          <w:color w:val="000000"/>
-          <w:sz w:val="19"/>
-          <w:szCs w:val="19"/>
-        </w:rPr>
-        <w:t>().Name}</w:t>
+        <w:t>$"&lt;someuniquevalue&gt;_</w:t>
+      </w:r>
+      <w:r>
+        <w:rPr>
+          <w:rFonts w:ascii="Consolas" w:hAnsi="Consolas" w:cs="Consolas"/>
+          <w:color w:val="000000"/>
+          <w:sz w:val="19"/>
+          <w:szCs w:val="19"/>
+        </w:rPr>
+        <w:t>{assembly.GetName().Name}</w:t>
       </w:r>
       <w:r>
         <w:rPr>
@@ -8832,49 +7688,7 @@
           <w:sz w:val="19"/>
           <w:szCs w:val="19"/>
         </w:rPr>
-        <w:t xml:space="preserve">    </w:t>
-      </w:r>
-      <w:proofErr w:type="spellStart"/>
-      <w:r>
-        <w:rPr>
-          <w:rFonts w:ascii="Consolas" w:hAnsi="Consolas" w:cs="Consolas"/>
-          <w:color w:val="000000"/>
-          <w:sz w:val="19"/>
-          <w:szCs w:val="19"/>
-        </w:rPr>
-        <w:t>Logger.Log</w:t>
-      </w:r>
-      <w:proofErr w:type="spellEnd"/>
-      <w:r>
-        <w:rPr>
-          <w:rFonts w:ascii="Consolas" w:hAnsi="Consolas" w:cs="Consolas"/>
-          <w:color w:val="000000"/>
-          <w:sz w:val="19"/>
-          <w:szCs w:val="19"/>
-        </w:rPr>
-        <w:t>(</w:t>
-      </w:r>
-      <w:proofErr w:type="spellStart"/>
-      <w:proofErr w:type="gramStart"/>
-      <w:r>
-        <w:rPr>
-          <w:rFonts w:ascii="Consolas" w:hAnsi="Consolas" w:cs="Consolas"/>
-          <w:color w:val="000000"/>
-          <w:sz w:val="19"/>
-          <w:szCs w:val="19"/>
-        </w:rPr>
-        <w:t>Logger.Level.Info</w:t>
-      </w:r>
-      <w:proofErr w:type="spellEnd"/>
-      <w:proofErr w:type="gramEnd"/>
-      <w:r>
-        <w:rPr>
-          <w:rFonts w:ascii="Consolas" w:hAnsi="Consolas" w:cs="Consolas"/>
-          <w:color w:val="000000"/>
-          <w:sz w:val="19"/>
-          <w:szCs w:val="19"/>
-        </w:rPr>
-        <w:t xml:space="preserve">, </w:t>
+        <w:t xml:space="preserve">    Logger.Log(Logger.Level.Info, </w:t>
       </w:r>
       <w:r>
         <w:rPr>
@@ -8892,27 +7706,7 @@
           <w:sz w:val="19"/>
           <w:szCs w:val="19"/>
         </w:rPr>
-        <w:t>{</w:t>
-      </w:r>
-      <w:proofErr w:type="spellStart"/>
-      <w:r>
-        <w:rPr>
-          <w:rFonts w:ascii="Consolas" w:hAnsi="Consolas" w:cs="Consolas"/>
-          <w:color w:val="000000"/>
-          <w:sz w:val="19"/>
-          <w:szCs w:val="19"/>
-        </w:rPr>
-        <w:t>modName</w:t>
-      </w:r>
-      <w:proofErr w:type="spellEnd"/>
-      <w:r>
-        <w:rPr>
-          <w:rFonts w:ascii="Consolas" w:hAnsi="Consolas" w:cs="Consolas"/>
-          <w:color w:val="000000"/>
-          <w:sz w:val="19"/>
-          <w:szCs w:val="19"/>
-        </w:rPr>
-        <w:t>}</w:t>
+        <w:t>{modName}</w:t>
       </w:r>
       <w:r>
         <w:rPr>
@@ -8954,27 +7748,7 @@
           <w:sz w:val="19"/>
           <w:szCs w:val="19"/>
         </w:rPr>
-        <w:t xml:space="preserve">    Harmony </w:t>
-      </w:r>
-      <w:proofErr w:type="spellStart"/>
-      <w:r>
-        <w:rPr>
-          <w:rFonts w:ascii="Consolas" w:hAnsi="Consolas" w:cs="Consolas"/>
-          <w:color w:val="000000"/>
-          <w:sz w:val="19"/>
-          <w:szCs w:val="19"/>
-        </w:rPr>
-        <w:t>harmony</w:t>
-      </w:r>
-      <w:proofErr w:type="spellEnd"/>
-      <w:r>
-        <w:rPr>
-          <w:rFonts w:ascii="Consolas" w:hAnsi="Consolas" w:cs="Consolas"/>
-          <w:color w:val="000000"/>
-          <w:sz w:val="19"/>
-          <w:szCs w:val="19"/>
-        </w:rPr>
-        <w:t xml:space="preserve"> = </w:t>
+        <w:t xml:space="preserve">    Harmony harmony = </w:t>
       </w:r>
       <w:r>
         <w:rPr>
@@ -8992,30 +7766,8 @@
           <w:sz w:val="19"/>
           <w:szCs w:val="19"/>
         </w:rPr>
-        <w:t xml:space="preserve"> Harmony(</w:t>
-      </w:r>
-      <w:proofErr w:type="spellStart"/>
-      <w:r>
-        <w:rPr>
-          <w:rFonts w:ascii="Consolas" w:hAnsi="Consolas" w:cs="Consolas"/>
-          <w:color w:val="000000"/>
-          <w:sz w:val="19"/>
-          <w:szCs w:val="19"/>
-        </w:rPr>
-        <w:t>modName</w:t>
-      </w:r>
-      <w:proofErr w:type="spellEnd"/>
-      <w:proofErr w:type="gramStart"/>
-      <w:r>
-        <w:rPr>
-          <w:rFonts w:ascii="Consolas" w:hAnsi="Consolas" w:cs="Consolas"/>
-          <w:color w:val="000000"/>
-          <w:sz w:val="19"/>
-          <w:szCs w:val="19"/>
-        </w:rPr>
-        <w:t>);</w:t>
-      </w:r>
-      <w:proofErr w:type="gramEnd"/>
+        <w:t xml:space="preserve"> Harmony(modName);</w:t>
+      </w:r>
     </w:p>
     <w:p>
       <w:pPr>
@@ -9038,29 +7790,7 @@
           <w:sz w:val="19"/>
           <w:szCs w:val="19"/>
         </w:rPr>
-        <w:t xml:space="preserve">    </w:t>
-      </w:r>
-      <w:proofErr w:type="spellStart"/>
-      <w:proofErr w:type="gramStart"/>
-      <w:r>
-        <w:rPr>
-          <w:rFonts w:ascii="Consolas" w:hAnsi="Consolas" w:cs="Consolas"/>
-          <w:color w:val="000000"/>
-          <w:sz w:val="19"/>
-          <w:szCs w:val="19"/>
-        </w:rPr>
-        <w:t>harmony.PatchAll</w:t>
-      </w:r>
-      <w:proofErr w:type="spellEnd"/>
-      <w:proofErr w:type="gramEnd"/>
-      <w:r>
-        <w:rPr>
-          <w:rFonts w:ascii="Consolas" w:hAnsi="Consolas" w:cs="Consolas"/>
-          <w:color w:val="000000"/>
-          <w:sz w:val="19"/>
-          <w:szCs w:val="19"/>
-        </w:rPr>
-        <w:t>(assembly);</w:t>
+        <w:t xml:space="preserve">    harmony.PatchAll(assembly);</w:t>
       </w:r>
     </w:p>
     <w:p>
@@ -9084,49 +7814,7 @@
           <w:sz w:val="19"/>
           <w:szCs w:val="19"/>
         </w:rPr>
-        <w:t xml:space="preserve">    </w:t>
-      </w:r>
-      <w:proofErr w:type="spellStart"/>
-      <w:r>
-        <w:rPr>
-          <w:rFonts w:ascii="Consolas" w:hAnsi="Consolas" w:cs="Consolas"/>
-          <w:color w:val="000000"/>
-          <w:sz w:val="19"/>
-          <w:szCs w:val="19"/>
-        </w:rPr>
-        <w:t>Logger.Log</w:t>
-      </w:r>
-      <w:proofErr w:type="spellEnd"/>
-      <w:r>
-        <w:rPr>
-          <w:rFonts w:ascii="Consolas" w:hAnsi="Consolas" w:cs="Consolas"/>
-          <w:color w:val="000000"/>
-          <w:sz w:val="19"/>
-          <w:szCs w:val="19"/>
-        </w:rPr>
-        <w:t>(</w:t>
-      </w:r>
-      <w:proofErr w:type="spellStart"/>
-      <w:proofErr w:type="gramStart"/>
-      <w:r>
-        <w:rPr>
-          <w:rFonts w:ascii="Consolas" w:hAnsi="Consolas" w:cs="Consolas"/>
-          <w:color w:val="000000"/>
-          <w:sz w:val="19"/>
-          <w:szCs w:val="19"/>
-        </w:rPr>
-        <w:t>Logger.Level.Info</w:t>
-      </w:r>
-      <w:proofErr w:type="spellEnd"/>
-      <w:proofErr w:type="gramEnd"/>
-      <w:r>
-        <w:rPr>
-          <w:rFonts w:ascii="Consolas" w:hAnsi="Consolas" w:cs="Consolas"/>
-          <w:color w:val="000000"/>
-          <w:sz w:val="19"/>
-          <w:szCs w:val="19"/>
-        </w:rPr>
-        <w:t xml:space="preserve">, </w:t>
+        <w:t xml:space="preserve">    Logger.Log(Logger.Level.Info, </w:t>
       </w:r>
       <w:r>
         <w:rPr>
@@ -9168,39 +7856,7 @@
     </w:p>
     <w:p>
       <w:r>
-        <w:t>The “</w:t>
-      </w:r>
-      <w:proofErr w:type="spellStart"/>
-      <w:r>
-        <w:t>modName</w:t>
-      </w:r>
-      <w:proofErr w:type="spellEnd"/>
-      <w:r>
-        <w:t>” generated above needs to be unique across mods – this prevents mods interfering or otherwise messing with each other. The &lt;</w:t>
-      </w:r>
-      <w:proofErr w:type="spellStart"/>
-      <w:r>
-        <w:t>someuniquevalue</w:t>
-      </w:r>
-      <w:proofErr w:type="spellEnd"/>
-      <w:r>
-        <w:t xml:space="preserve">&gt; should be replaced with something, well, unique. I tend to use my Discord / </w:t>
-      </w:r>
-      <w:proofErr w:type="spellStart"/>
-      <w:r>
-        <w:t>Github</w:t>
-      </w:r>
-      <w:proofErr w:type="spellEnd"/>
-      <w:r>
-        <w:t xml:space="preserve"> username, but </w:t>
-      </w:r>
-      <w:proofErr w:type="gramStart"/>
-      <w:r>
-        <w:t>it’s</w:t>
-      </w:r>
-      <w:proofErr w:type="gramEnd"/>
-      <w:r>
-        <w:t xml:space="preserve"> entirely up to you:</w:t>
+        <w:t>The “modName” generated above needs to be unique across mods – this prevents mods interfering or otherwise messing with each other. The &lt;someuniquevalue&gt; should be replaced with something, well, unique. I tend to use my Discord / Github username, but it’s entirely up to you:</w:t>
       </w:r>
     </w:p>
     <w:p>
@@ -9233,27 +7889,7 @@
           <w:sz w:val="19"/>
           <w:szCs w:val="19"/>
         </w:rPr>
-        <w:t xml:space="preserve"> </w:t>
-      </w:r>
-      <w:proofErr w:type="spellStart"/>
-      <w:r>
-        <w:rPr>
-          <w:rFonts w:ascii="Consolas" w:hAnsi="Consolas" w:cs="Consolas"/>
-          <w:color w:val="000000"/>
-          <w:sz w:val="19"/>
-          <w:szCs w:val="19"/>
-        </w:rPr>
-        <w:t>modName</w:t>
-      </w:r>
-      <w:proofErr w:type="spellEnd"/>
-      <w:r>
-        <w:rPr>
-          <w:rFonts w:ascii="Consolas" w:hAnsi="Consolas" w:cs="Consolas"/>
-          <w:color w:val="000000"/>
-          <w:sz w:val="19"/>
-          <w:szCs w:val="19"/>
-        </w:rPr>
-        <w:t xml:space="preserve"> = (</w:t>
+        <w:t xml:space="preserve"> modName = (</w:t>
       </w:r>
       <w:r>
         <w:rPr>
@@ -9271,29 +7907,7 @@
           <w:sz w:val="19"/>
           <w:szCs w:val="19"/>
         </w:rPr>
-        <w:t>{</w:t>
-      </w:r>
-      <w:proofErr w:type="spellStart"/>
-      <w:proofErr w:type="gramStart"/>
-      <w:r>
-        <w:rPr>
-          <w:rFonts w:ascii="Consolas" w:hAnsi="Consolas" w:cs="Consolas"/>
-          <w:color w:val="000000"/>
-          <w:sz w:val="19"/>
-          <w:szCs w:val="19"/>
-        </w:rPr>
-        <w:t>assembly.GetName</w:t>
-      </w:r>
-      <w:proofErr w:type="spellEnd"/>
-      <w:proofErr w:type="gramEnd"/>
-      <w:r>
-        <w:rPr>
-          <w:rFonts w:ascii="Consolas" w:hAnsi="Consolas" w:cs="Consolas"/>
-          <w:color w:val="000000"/>
-          <w:sz w:val="19"/>
-          <w:szCs w:val="19"/>
-        </w:rPr>
-        <w:t>().Name}</w:t>
+        <w:t>{assembly.GetName().Name}</w:t>
       </w:r>
       <w:r>
         <w:rPr>
@@ -9426,48 +8040,16 @@
         <w:t xml:space="preserve"> Again, personal preference, but I like to create a new class for </w:t>
       </w:r>
       <w:r>
-        <w:t xml:space="preserve">each class that </w:t>
-      </w:r>
-      <w:proofErr w:type="gramStart"/>
-      <w:r>
-        <w:t>I’m</w:t>
-      </w:r>
-      <w:proofErr w:type="gramEnd"/>
-      <w:r>
-        <w:t xml:space="preserve"> impacting</w:t>
+        <w:t>each class that I’m impacting</w:t>
       </w:r>
       <w:r>
         <w:t>.</w:t>
       </w:r>
       <w:r>
-        <w:t xml:space="preserve"> For the tutorial, </w:t>
-      </w:r>
-      <w:proofErr w:type="gramStart"/>
-      <w:r>
-        <w:t>we’ll</w:t>
-      </w:r>
-      <w:proofErr w:type="gramEnd"/>
-      <w:r>
-        <w:t xml:space="preserve"> just go with something simple.</w:t>
-      </w:r>
-      <w:r>
-        <w:t xml:space="preserve"> Do that by right clicking on your project and selecting “Add item…”. Select “Class” and give it a sensible name. For this tutorial, </w:t>
-      </w:r>
-      <w:proofErr w:type="gramStart"/>
-      <w:r>
-        <w:t>we’ll</w:t>
-      </w:r>
-      <w:proofErr w:type="gramEnd"/>
-      <w:r>
-        <w:t xml:space="preserve"> go for “</w:t>
-      </w:r>
-      <w:proofErr w:type="spellStart"/>
-      <w:r>
-        <w:t>MyFirstMod.cs</w:t>
-      </w:r>
-      <w:proofErr w:type="spellEnd"/>
-      <w:r>
-        <w:t>”.</w:t>
+        <w:t xml:space="preserve"> For the tutorial, we’ll just go with something simple.</w:t>
+      </w:r>
+      <w:r>
+        <w:t xml:space="preserve"> Do that by right clicking on your project and selecting “Add item…”. Select “Class” and give it a sensible name. For this tutorial, we’ll go for “MyFirstMod.cs”.</w:t>
       </w:r>
     </w:p>
     <w:p>
@@ -9534,22 +8116,9 @@
       </w:r>
     </w:p>
     <w:p>
-      <w:proofErr w:type="gramStart"/>
       <w:r>
         <w:lastRenderedPageBreak/>
-        <w:t>Open up</w:t>
-      </w:r>
-      <w:proofErr w:type="gramEnd"/>
-      <w:r>
-        <w:t xml:space="preserve"> new class file and add these using statements. This gives us the basics of what we need to tell Harmony what </w:t>
-      </w:r>
-      <w:proofErr w:type="gramStart"/>
-      <w:r>
-        <w:t>we’re</w:t>
-      </w:r>
-      <w:proofErr w:type="gramEnd"/>
-      <w:r>
-        <w:t xml:space="preserve"> up to, and for us to reference game objects within our mod code:</w:t>
+        <w:t>Open up new class file and add these using statements. This gives us the basics of what we need to tell Harmony what we’re up to, and for us to reference game objects within our mod code:</w:t>
       </w:r>
     </w:p>
     <w:p>
@@ -9577,47 +8146,12 @@
           <w:sz w:val="19"/>
           <w:szCs w:val="19"/>
         </w:rPr>
-        <w:t xml:space="preserve"> </w:t>
-      </w:r>
-      <w:proofErr w:type="spellStart"/>
-      <w:proofErr w:type="gramStart"/>
-      <w:r>
-        <w:rPr>
-          <w:rFonts w:ascii="Consolas" w:hAnsi="Consolas" w:cs="Consolas"/>
-          <w:color w:val="000000"/>
-          <w:sz w:val="19"/>
-          <w:szCs w:val="19"/>
-        </w:rPr>
-        <w:t>HarmonyLib</w:t>
-      </w:r>
-      <w:proofErr w:type="spellEnd"/>
-      <w:r>
-        <w:rPr>
-          <w:rFonts w:ascii="Consolas" w:hAnsi="Consolas" w:cs="Consolas"/>
-          <w:color w:val="000000"/>
-          <w:sz w:val="19"/>
-          <w:szCs w:val="19"/>
-        </w:rPr>
-        <w:t>;</w:t>
-      </w:r>
-      <w:proofErr w:type="gramEnd"/>
-    </w:p>
-    <w:p>
-      <w:proofErr w:type="gramStart"/>
-      <w:r>
-        <w:t>We’re</w:t>
-      </w:r>
-      <w:proofErr w:type="gramEnd"/>
-      <w:r>
-        <w:t xml:space="preserve"> going to patch the “Knife”, and make it do mega damage. So, </w:t>
-      </w:r>
-      <w:proofErr w:type="gramStart"/>
-      <w:r>
-        <w:t>we’ll</w:t>
-      </w:r>
-      <w:proofErr w:type="gramEnd"/>
-      <w:r>
-        <w:t xml:space="preserve"> tell Harmony to patch the “Awake” method of the “Knife” class:</w:t>
+        <w:t xml:space="preserve"> HarmonyLib;</w:t>
+      </w:r>
+    </w:p>
+    <w:p>
+      <w:r>
+        <w:t>We’re going to patch the “Knife”, and make it do mega damage. So, we’ll tell Harmony to patch the “Awake” method of the “Knife” class:</w:t>
       </w:r>
     </w:p>
     <w:p>
@@ -9650,30 +8184,8 @@
           <w:sz w:val="19"/>
           <w:szCs w:val="19"/>
         </w:rPr>
-        <w:t xml:space="preserve"> </w:t>
-      </w:r>
-      <w:proofErr w:type="spellStart"/>
-      <w:proofErr w:type="gramStart"/>
-      <w:r>
-        <w:rPr>
-          <w:rFonts w:ascii="Consolas" w:hAnsi="Consolas" w:cs="Consolas"/>
-          <w:color w:val="000000"/>
-          <w:sz w:val="19"/>
-          <w:szCs w:val="19"/>
-        </w:rPr>
-        <w:t>HarmonyLib</w:t>
-      </w:r>
-      <w:proofErr w:type="spellEnd"/>
-      <w:r>
-        <w:rPr>
-          <w:rFonts w:ascii="Consolas" w:hAnsi="Consolas" w:cs="Consolas"/>
-          <w:color w:val="000000"/>
-          <w:sz w:val="19"/>
-          <w:szCs w:val="19"/>
-        </w:rPr>
-        <w:t>;</w:t>
-      </w:r>
-      <w:proofErr w:type="gramEnd"/>
+        <w:t xml:space="preserve"> HarmonyLib;</w:t>
+      </w:r>
     </w:p>
     <w:p>
       <w:pPr>
@@ -9705,30 +8217,8 @@
           <w:sz w:val="19"/>
           <w:szCs w:val="19"/>
         </w:rPr>
-        <w:t xml:space="preserve"> </w:t>
-      </w:r>
-      <w:proofErr w:type="spellStart"/>
-      <w:proofErr w:type="gramStart"/>
-      <w:r>
-        <w:rPr>
-          <w:rFonts w:ascii="Consolas" w:hAnsi="Consolas" w:cs="Consolas"/>
-          <w:color w:val="000000"/>
-          <w:sz w:val="19"/>
-          <w:szCs w:val="19"/>
-        </w:rPr>
-        <w:t>UnityEngine</w:t>
-      </w:r>
-      <w:proofErr w:type="spellEnd"/>
-      <w:r>
-        <w:rPr>
-          <w:rFonts w:ascii="Consolas" w:hAnsi="Consolas" w:cs="Consolas"/>
-          <w:color w:val="000000"/>
-          <w:sz w:val="19"/>
-          <w:szCs w:val="19"/>
-        </w:rPr>
-        <w:t>;</w:t>
-      </w:r>
-      <w:proofErr w:type="gramEnd"/>
+        <w:t xml:space="preserve"> UnityEngine;</w:t>
+      </w:r>
     </w:p>
     <w:p>
       <w:pPr>
@@ -9775,19 +8265,8 @@
           <w:sz w:val="19"/>
           <w:szCs w:val="19"/>
         </w:rPr>
-        <w:t xml:space="preserve"> </w:t>
-      </w:r>
-      <w:proofErr w:type="spellStart"/>
-      <w:r>
-        <w:rPr>
-          <w:rFonts w:ascii="Consolas" w:hAnsi="Consolas" w:cs="Consolas"/>
-          <w:color w:val="000000"/>
-          <w:sz w:val="19"/>
-          <w:szCs w:val="19"/>
-        </w:rPr>
-        <w:t>MyFirstSubnauticaMod_BZ</w:t>
-      </w:r>
-      <w:proofErr w:type="spellEnd"/>
+        <w:t xml:space="preserve"> MyFirstSubnauticaMod_BZ</w:t>
+      </w:r>
     </w:p>
     <w:p>
       <w:pPr>
@@ -9998,7 +8477,6 @@
         </w:rPr>
         <w:t xml:space="preserve"> </w:t>
       </w:r>
-      <w:proofErr w:type="spellStart"/>
       <w:r>
         <w:rPr>
           <w:rFonts w:ascii="Consolas" w:hAnsi="Consolas" w:cs="Consolas"/>
@@ -10008,7 +8486,6 @@
         </w:rPr>
         <w:t>MyFirstMod</w:t>
       </w:r>
-      <w:proofErr w:type="spellEnd"/>
     </w:p>
     <w:p>
       <w:pPr>
@@ -10055,30 +8532,8 @@
           <w:sz w:val="19"/>
           <w:szCs w:val="19"/>
         </w:rPr>
-        <w:t xml:space="preserve">        [</w:t>
-      </w:r>
-      <w:proofErr w:type="spellStart"/>
-      <w:r>
-        <w:rPr>
-          <w:rFonts w:ascii="Consolas" w:hAnsi="Consolas" w:cs="Consolas"/>
-          <w:color w:val="000000"/>
-          <w:sz w:val="19"/>
-          <w:szCs w:val="19"/>
-        </w:rPr>
-        <w:t>HarmonyPatch</w:t>
-      </w:r>
-      <w:proofErr w:type="spellEnd"/>
-      <w:r>
-        <w:rPr>
-          <w:rFonts w:ascii="Consolas" w:hAnsi="Consolas" w:cs="Consolas"/>
-          <w:color w:val="000000"/>
-          <w:sz w:val="19"/>
-          <w:szCs w:val="19"/>
-        </w:rPr>
-        <w:t>(</w:t>
-      </w:r>
-      <w:proofErr w:type="spellStart"/>
-      <w:proofErr w:type="gramStart"/>
+        <w:t xml:space="preserve">        [HarmonyPatch(</w:t>
+      </w:r>
       <w:r>
         <w:rPr>
           <w:rFonts w:ascii="Consolas" w:hAnsi="Consolas" w:cs="Consolas"/>
@@ -10088,25 +8543,14 @@
         </w:rPr>
         <w:t>typeof</w:t>
       </w:r>
-      <w:proofErr w:type="spellEnd"/>
-      <w:r>
-        <w:rPr>
-          <w:rFonts w:ascii="Consolas" w:hAnsi="Consolas" w:cs="Consolas"/>
-          <w:color w:val="000000"/>
-          <w:sz w:val="19"/>
-          <w:szCs w:val="19"/>
-        </w:rPr>
-        <w:t>(</w:t>
-      </w:r>
-      <w:proofErr w:type="gramEnd"/>
-      <w:r>
-        <w:rPr>
-          <w:rFonts w:ascii="Consolas" w:hAnsi="Consolas" w:cs="Consolas"/>
-          <w:color w:val="000000"/>
-          <w:sz w:val="19"/>
-          <w:szCs w:val="19"/>
-        </w:rPr>
-        <w:t>Knife))]</w:t>
+      <w:r>
+        <w:rPr>
+          <w:rFonts w:ascii="Consolas" w:hAnsi="Consolas" w:cs="Consolas"/>
+          <w:color w:val="000000"/>
+          <w:sz w:val="19"/>
+          <w:szCs w:val="19"/>
+        </w:rPr>
+        <w:t>(Knife))]</w:t>
       </w:r>
     </w:p>
     <w:p>
@@ -10130,27 +8574,7 @@
           <w:sz w:val="19"/>
           <w:szCs w:val="19"/>
         </w:rPr>
-        <w:t xml:space="preserve">        [</w:t>
-      </w:r>
-      <w:proofErr w:type="spellStart"/>
-      <w:r>
-        <w:rPr>
-          <w:rFonts w:ascii="Consolas" w:hAnsi="Consolas" w:cs="Consolas"/>
-          <w:color w:val="000000"/>
-          <w:sz w:val="19"/>
-          <w:szCs w:val="19"/>
-        </w:rPr>
-        <w:t>HarmonyPatch</w:t>
-      </w:r>
-      <w:proofErr w:type="spellEnd"/>
-      <w:r>
-        <w:rPr>
-          <w:rFonts w:ascii="Consolas" w:hAnsi="Consolas" w:cs="Consolas"/>
-          <w:color w:val="000000"/>
-          <w:sz w:val="19"/>
-          <w:szCs w:val="19"/>
-        </w:rPr>
-        <w:t>(</w:t>
+        <w:t xml:space="preserve">        [HarmonyPatch(</w:t>
       </w:r>
       <w:r>
         <w:rPr>
@@ -10230,7 +8654,6 @@
         </w:rPr>
         <w:t xml:space="preserve"> </w:t>
       </w:r>
-      <w:proofErr w:type="spellStart"/>
       <w:r>
         <w:rPr>
           <w:rFonts w:ascii="Consolas" w:hAnsi="Consolas" w:cs="Consolas"/>
@@ -10240,7 +8663,6 @@
         </w:rPr>
         <w:t>KnifeDamageMod</w:t>
       </w:r>
-      <w:proofErr w:type="spellEnd"/>
     </w:p>
     <w:p>
       <w:pPr>
@@ -10361,23 +8783,7 @@
         <w:t>Start</w:t>
       </w:r>
       <w:r>
-        <w:t xml:space="preserve">” method is a </w:t>
-      </w:r>
-      <w:proofErr w:type="gramStart"/>
-      <w:r>
-        <w:t>really useful</w:t>
-      </w:r>
-      <w:proofErr w:type="gramEnd"/>
-      <w:r>
-        <w:t xml:space="preserve"> class method. If implemented in a class, </w:t>
-      </w:r>
-      <w:proofErr w:type="gramStart"/>
-      <w:r>
-        <w:t>it’s</w:t>
-      </w:r>
-      <w:proofErr w:type="gramEnd"/>
-      <w:r>
-        <w:t xml:space="preserve"> something we can use that’s always “run </w:t>
+        <w:t xml:space="preserve">” method is a really useful class method. If implemented in a class, it’s something we can use that’s always “run </w:t>
       </w:r>
       <w:r>
         <w:t xml:space="preserve">only </w:t>
@@ -10501,27 +8907,14 @@
     </w:p>
     <w:p/>
     <w:p>
-      <w:proofErr w:type="gramStart"/>
-      <w:r>
-        <w:t>We’re</w:t>
-      </w:r>
-      <w:proofErr w:type="gramEnd"/>
-      <w:r>
-        <w:t xml:space="preserve"> going to manipulate the properties of the Knife, after it’s been “</w:t>
+      <w:r>
+        <w:t>We’re going to manipulate the properties of the Knife, after it’s been “</w:t>
       </w:r>
       <w:r>
         <w:t>started</w:t>
       </w:r>
       <w:r>
-        <w:t xml:space="preserve">”. At this point, </w:t>
-      </w:r>
-      <w:proofErr w:type="gramStart"/>
-      <w:r>
-        <w:t>we’re</w:t>
-      </w:r>
-      <w:proofErr w:type="gramEnd"/>
-      <w:r>
-        <w:t xml:space="preserve"> going to tweak the damage field to make it super powerful. This is what the code looks like:</w:t>
+        <w:t>”. At this point, we’re going to tweak the damage field to make it super powerful. This is what the code looks like:</w:t>
       </w:r>
     </w:p>
     <w:p>
@@ -10556,7 +8949,6 @@
         </w:rPr>
         <w:t xml:space="preserve"> </w:t>
       </w:r>
-      <w:proofErr w:type="spellStart"/>
       <w:r>
         <w:rPr>
           <w:rFonts w:ascii="Consolas" w:hAnsi="Consolas" w:cs="Consolas"/>
@@ -10566,7 +8958,6 @@
         </w:rPr>
         <w:t>MyFirstMod</w:t>
       </w:r>
-      <w:proofErr w:type="spellEnd"/>
     </w:p>
     <w:p>
       <w:pPr>
@@ -10613,30 +9004,8 @@
           <w:sz w:val="19"/>
           <w:szCs w:val="19"/>
         </w:rPr>
-        <w:t xml:space="preserve">    [</w:t>
-      </w:r>
-      <w:proofErr w:type="spellStart"/>
-      <w:r>
-        <w:rPr>
-          <w:rFonts w:ascii="Consolas" w:hAnsi="Consolas" w:cs="Consolas"/>
-          <w:color w:val="000000"/>
-          <w:sz w:val="19"/>
-          <w:szCs w:val="19"/>
-        </w:rPr>
-        <w:t>HarmonyPatch</w:t>
-      </w:r>
-      <w:proofErr w:type="spellEnd"/>
-      <w:r>
-        <w:rPr>
-          <w:rFonts w:ascii="Consolas" w:hAnsi="Consolas" w:cs="Consolas"/>
-          <w:color w:val="000000"/>
-          <w:sz w:val="19"/>
-          <w:szCs w:val="19"/>
-        </w:rPr>
-        <w:t>(</w:t>
-      </w:r>
-      <w:proofErr w:type="spellStart"/>
-      <w:proofErr w:type="gramStart"/>
+        <w:t xml:space="preserve">    [HarmonyPatch(</w:t>
+      </w:r>
       <w:r>
         <w:rPr>
           <w:rFonts w:ascii="Consolas" w:hAnsi="Consolas" w:cs="Consolas"/>
@@ -10646,25 +9015,14 @@
         </w:rPr>
         <w:t>typeof</w:t>
       </w:r>
-      <w:proofErr w:type="spellEnd"/>
-      <w:r>
-        <w:rPr>
-          <w:rFonts w:ascii="Consolas" w:hAnsi="Consolas" w:cs="Consolas"/>
-          <w:color w:val="000000"/>
-          <w:sz w:val="19"/>
-          <w:szCs w:val="19"/>
-        </w:rPr>
-        <w:t>(</w:t>
-      </w:r>
-      <w:proofErr w:type="gramEnd"/>
-      <w:r>
-        <w:rPr>
-          <w:rFonts w:ascii="Consolas" w:hAnsi="Consolas" w:cs="Consolas"/>
-          <w:color w:val="000000"/>
-          <w:sz w:val="19"/>
-          <w:szCs w:val="19"/>
-        </w:rPr>
-        <w:t>Knife))]</w:t>
+      <w:r>
+        <w:rPr>
+          <w:rFonts w:ascii="Consolas" w:hAnsi="Consolas" w:cs="Consolas"/>
+          <w:color w:val="000000"/>
+          <w:sz w:val="19"/>
+          <w:szCs w:val="19"/>
+        </w:rPr>
+        <w:t>(Knife))]</w:t>
       </w:r>
     </w:p>
     <w:p>
@@ -10688,27 +9046,7 @@
           <w:sz w:val="19"/>
           <w:szCs w:val="19"/>
         </w:rPr>
-        <w:t xml:space="preserve">    [</w:t>
-      </w:r>
-      <w:proofErr w:type="spellStart"/>
-      <w:r>
-        <w:rPr>
-          <w:rFonts w:ascii="Consolas" w:hAnsi="Consolas" w:cs="Consolas"/>
-          <w:color w:val="000000"/>
-          <w:sz w:val="19"/>
-          <w:szCs w:val="19"/>
-        </w:rPr>
-        <w:t>HarmonyPatch</w:t>
-      </w:r>
-      <w:proofErr w:type="spellEnd"/>
-      <w:r>
-        <w:rPr>
-          <w:rFonts w:ascii="Consolas" w:hAnsi="Consolas" w:cs="Consolas"/>
-          <w:color w:val="000000"/>
-          <w:sz w:val="19"/>
-          <w:szCs w:val="19"/>
-        </w:rPr>
-        <w:t>(</w:t>
+        <w:t xml:space="preserve">    [HarmonyPatch(</w:t>
       </w:r>
       <w:r>
         <w:rPr>
@@ -10806,7 +9144,6 @@
         </w:rPr>
         <w:t xml:space="preserve"> </w:t>
       </w:r>
-      <w:proofErr w:type="spellStart"/>
       <w:r>
         <w:rPr>
           <w:rFonts w:ascii="Consolas" w:hAnsi="Consolas" w:cs="Consolas"/>
@@ -10816,7 +9153,6 @@
         </w:rPr>
         <w:t>KnifeDamageMod</w:t>
       </w:r>
-      <w:proofErr w:type="spellEnd"/>
     </w:p>
     <w:p>
       <w:pPr>
@@ -10863,27 +9199,7 @@
           <w:sz w:val="19"/>
           <w:szCs w:val="19"/>
         </w:rPr>
-        <w:t xml:space="preserve">        [</w:t>
-      </w:r>
-      <w:proofErr w:type="spellStart"/>
-      <w:r>
-        <w:rPr>
-          <w:rFonts w:ascii="Consolas" w:hAnsi="Consolas" w:cs="Consolas"/>
-          <w:color w:val="000000"/>
-          <w:sz w:val="19"/>
-          <w:szCs w:val="19"/>
-        </w:rPr>
-        <w:t>HarmonyPostfix</w:t>
-      </w:r>
-      <w:proofErr w:type="spellEnd"/>
-      <w:r>
-        <w:rPr>
-          <w:rFonts w:ascii="Consolas" w:hAnsi="Consolas" w:cs="Consolas"/>
-          <w:color w:val="000000"/>
-          <w:sz w:val="19"/>
-          <w:szCs w:val="19"/>
-        </w:rPr>
-        <w:t>]</w:t>
+        <w:t xml:space="preserve">        [HarmonyPostfix]</w:t>
       </w:r>
     </w:p>
     <w:p>
@@ -10961,27 +9277,7 @@
           <w:sz w:val="19"/>
           <w:szCs w:val="19"/>
         </w:rPr>
-        <w:t xml:space="preserve"> </w:t>
-      </w:r>
-      <w:proofErr w:type="gramStart"/>
-      <w:r>
-        <w:rPr>
-          <w:rFonts w:ascii="Consolas" w:hAnsi="Consolas" w:cs="Consolas"/>
-          <w:color w:val="000000"/>
-          <w:sz w:val="19"/>
-          <w:szCs w:val="19"/>
-        </w:rPr>
-        <w:t>Postfix(</w:t>
-      </w:r>
-      <w:proofErr w:type="gramEnd"/>
-      <w:r>
-        <w:rPr>
-          <w:rFonts w:ascii="Consolas" w:hAnsi="Consolas" w:cs="Consolas"/>
-          <w:color w:val="000000"/>
-          <w:sz w:val="19"/>
-          <w:szCs w:val="19"/>
-        </w:rPr>
-        <w:t>Knife __instance)</w:t>
+        <w:t xml:space="preserve"> Postfix(Knife __instance)</w:t>
       </w:r>
     </w:p>
     <w:p>
@@ -11080,49 +9376,7 @@
           <w:sz w:val="19"/>
           <w:szCs w:val="19"/>
         </w:rPr>
-        <w:t xml:space="preserve"> </w:t>
-      </w:r>
-      <w:proofErr w:type="spellStart"/>
-      <w:r>
-        <w:rPr>
-          <w:rFonts w:ascii="Consolas" w:hAnsi="Consolas" w:cs="Consolas"/>
-          <w:color w:val="000000"/>
-          <w:sz w:val="19"/>
-          <w:szCs w:val="19"/>
-        </w:rPr>
-        <w:t>knifeDamage</w:t>
-      </w:r>
-      <w:proofErr w:type="spellEnd"/>
-      <w:r>
-        <w:rPr>
-          <w:rFonts w:ascii="Consolas" w:hAnsi="Consolas" w:cs="Consolas"/>
-          <w:color w:val="000000"/>
-          <w:sz w:val="19"/>
-          <w:szCs w:val="19"/>
-        </w:rPr>
-        <w:t xml:space="preserve"> = __</w:t>
-      </w:r>
-      <w:proofErr w:type="spellStart"/>
-      <w:proofErr w:type="gramStart"/>
-      <w:r>
-        <w:rPr>
-          <w:rFonts w:ascii="Consolas" w:hAnsi="Consolas" w:cs="Consolas"/>
-          <w:color w:val="000000"/>
-          <w:sz w:val="19"/>
-          <w:szCs w:val="19"/>
-        </w:rPr>
-        <w:t>instance.damage</w:t>
-      </w:r>
-      <w:proofErr w:type="spellEnd"/>
-      <w:proofErr w:type="gramEnd"/>
-      <w:r>
-        <w:rPr>
-          <w:rFonts w:ascii="Consolas" w:hAnsi="Consolas" w:cs="Consolas"/>
-          <w:color w:val="000000"/>
-          <w:sz w:val="19"/>
-          <w:szCs w:val="19"/>
-        </w:rPr>
-        <w:t>;</w:t>
+        <w:t xml:space="preserve"> knifeDamage = __instance.damage;</w:t>
       </w:r>
     </w:p>
     <w:p>
@@ -11164,59 +9418,8 @@
           <w:sz w:val="19"/>
           <w:szCs w:val="19"/>
         </w:rPr>
-        <w:t xml:space="preserve"> </w:t>
-      </w:r>
-      <w:proofErr w:type="spellStart"/>
-      <w:r>
-        <w:rPr>
-          <w:rFonts w:ascii="Consolas" w:hAnsi="Consolas" w:cs="Consolas"/>
-          <w:color w:val="000000"/>
-          <w:sz w:val="19"/>
-          <w:szCs w:val="19"/>
-        </w:rPr>
-        <w:t>newKnifeDamage</w:t>
-      </w:r>
-      <w:proofErr w:type="spellEnd"/>
-      <w:r>
-        <w:rPr>
-          <w:rFonts w:ascii="Consolas" w:hAnsi="Consolas" w:cs="Consolas"/>
-          <w:color w:val="000000"/>
-          <w:sz w:val="19"/>
-          <w:szCs w:val="19"/>
-        </w:rPr>
-        <w:t xml:space="preserve"> = </w:t>
-      </w:r>
-      <w:proofErr w:type="spellStart"/>
-      <w:r>
-        <w:rPr>
-          <w:rFonts w:ascii="Consolas" w:hAnsi="Consolas" w:cs="Consolas"/>
-          <w:color w:val="000000"/>
-          <w:sz w:val="19"/>
-          <w:szCs w:val="19"/>
-        </w:rPr>
-        <w:t>knifeDamage</w:t>
-      </w:r>
-      <w:proofErr w:type="spellEnd"/>
-      <w:r>
-        <w:rPr>
-          <w:rFonts w:ascii="Consolas" w:hAnsi="Consolas" w:cs="Consolas"/>
-          <w:color w:val="000000"/>
-          <w:sz w:val="19"/>
-          <w:szCs w:val="19"/>
-        </w:rPr>
-        <w:t xml:space="preserve"> * </w:t>
-      </w:r>
-      <w:proofErr w:type="gramStart"/>
-      <w:r>
-        <w:rPr>
-          <w:rFonts w:ascii="Consolas" w:hAnsi="Consolas" w:cs="Consolas"/>
-          <w:color w:val="000000"/>
-          <w:sz w:val="19"/>
-          <w:szCs w:val="19"/>
-        </w:rPr>
-        <w:t>2;</w:t>
-      </w:r>
-      <w:proofErr w:type="gramEnd"/>
+        <w:t xml:space="preserve"> newKnifeDamage = knifeDamage * 2;</w:t>
+      </w:r>
     </w:p>
     <w:p>
       <w:pPr>
@@ -11239,49 +9442,7 @@
           <w:sz w:val="19"/>
           <w:szCs w:val="19"/>
         </w:rPr>
-        <w:t xml:space="preserve">            __</w:t>
-      </w:r>
-      <w:proofErr w:type="spellStart"/>
-      <w:proofErr w:type="gramStart"/>
-      <w:r>
-        <w:rPr>
-          <w:rFonts w:ascii="Consolas" w:hAnsi="Consolas" w:cs="Consolas"/>
-          <w:color w:val="000000"/>
-          <w:sz w:val="19"/>
-          <w:szCs w:val="19"/>
-        </w:rPr>
-        <w:t>instance.damage</w:t>
-      </w:r>
-      <w:proofErr w:type="spellEnd"/>
-      <w:proofErr w:type="gramEnd"/>
-      <w:r>
-        <w:rPr>
-          <w:rFonts w:ascii="Consolas" w:hAnsi="Consolas" w:cs="Consolas"/>
-          <w:color w:val="000000"/>
-          <w:sz w:val="19"/>
-          <w:szCs w:val="19"/>
-        </w:rPr>
-        <w:t xml:space="preserve"> = </w:t>
-      </w:r>
-      <w:proofErr w:type="spellStart"/>
-      <w:r>
-        <w:rPr>
-          <w:rFonts w:ascii="Consolas" w:hAnsi="Consolas" w:cs="Consolas"/>
-          <w:color w:val="000000"/>
-          <w:sz w:val="19"/>
-          <w:szCs w:val="19"/>
-        </w:rPr>
-        <w:t>newKnifeDamage</w:t>
-      </w:r>
-      <w:proofErr w:type="spellEnd"/>
-      <w:r>
-        <w:rPr>
-          <w:rFonts w:ascii="Consolas" w:hAnsi="Consolas" w:cs="Consolas"/>
-          <w:color w:val="000000"/>
-          <w:sz w:val="19"/>
-          <w:szCs w:val="19"/>
-        </w:rPr>
-        <w:t>;</w:t>
+        <w:t xml:space="preserve">            __instance.damage = newKnifeDamage;</w:t>
       </w:r>
     </w:p>
     <w:p>
@@ -11305,49 +9466,7 @@
           <w:sz w:val="19"/>
           <w:szCs w:val="19"/>
         </w:rPr>
-        <w:t xml:space="preserve">            </w:t>
-      </w:r>
-      <w:proofErr w:type="spellStart"/>
-      <w:r>
-        <w:rPr>
-          <w:rFonts w:ascii="Consolas" w:hAnsi="Consolas" w:cs="Consolas"/>
-          <w:color w:val="000000"/>
-          <w:sz w:val="19"/>
-          <w:szCs w:val="19"/>
-        </w:rPr>
-        <w:t>Logger.Log</w:t>
-      </w:r>
-      <w:proofErr w:type="spellEnd"/>
-      <w:r>
-        <w:rPr>
-          <w:rFonts w:ascii="Consolas" w:hAnsi="Consolas" w:cs="Consolas"/>
-          <w:color w:val="000000"/>
-          <w:sz w:val="19"/>
-          <w:szCs w:val="19"/>
-        </w:rPr>
-        <w:t>(</w:t>
-      </w:r>
-      <w:proofErr w:type="spellStart"/>
-      <w:proofErr w:type="gramStart"/>
-      <w:r>
-        <w:rPr>
-          <w:rFonts w:ascii="Consolas" w:hAnsi="Consolas" w:cs="Consolas"/>
-          <w:color w:val="000000"/>
-          <w:sz w:val="19"/>
-          <w:szCs w:val="19"/>
-        </w:rPr>
-        <w:t>Logger.Level.Debug</w:t>
-      </w:r>
-      <w:proofErr w:type="spellEnd"/>
-      <w:proofErr w:type="gramEnd"/>
-      <w:r>
-        <w:rPr>
-          <w:rFonts w:ascii="Consolas" w:hAnsi="Consolas" w:cs="Consolas"/>
-          <w:color w:val="000000"/>
-          <w:sz w:val="19"/>
-          <w:szCs w:val="19"/>
-        </w:rPr>
-        <w:t xml:space="preserve">, </w:t>
+        <w:t xml:space="preserve">            Logger.Log(Logger.Level.Debug, </w:t>
       </w:r>
       <w:r>
         <w:rPr>
@@ -11365,27 +9484,7 @@
           <w:sz w:val="19"/>
           <w:szCs w:val="19"/>
         </w:rPr>
-        <w:t>{</w:t>
-      </w:r>
-      <w:proofErr w:type="spellStart"/>
-      <w:r>
-        <w:rPr>
-          <w:rFonts w:ascii="Consolas" w:hAnsi="Consolas" w:cs="Consolas"/>
-          <w:color w:val="000000"/>
-          <w:sz w:val="19"/>
-          <w:szCs w:val="19"/>
-        </w:rPr>
-        <w:t>knifeDamage</w:t>
-      </w:r>
-      <w:proofErr w:type="spellEnd"/>
-      <w:r>
-        <w:rPr>
-          <w:rFonts w:ascii="Consolas" w:hAnsi="Consolas" w:cs="Consolas"/>
-          <w:color w:val="000000"/>
-          <w:sz w:val="19"/>
-          <w:szCs w:val="19"/>
-        </w:rPr>
-        <w:t>}</w:t>
+        <w:t>{knifeDamage}</w:t>
       </w:r>
       <w:r>
         <w:rPr>
@@ -11445,27 +9544,7 @@
           <w:sz w:val="19"/>
           <w:szCs w:val="19"/>
         </w:rPr>
-        <w:t>{</w:t>
-      </w:r>
-      <w:proofErr w:type="spellStart"/>
-      <w:r>
-        <w:rPr>
-          <w:rFonts w:ascii="Consolas" w:hAnsi="Consolas" w:cs="Consolas"/>
-          <w:color w:val="000000"/>
-          <w:sz w:val="19"/>
-          <w:szCs w:val="19"/>
-        </w:rPr>
-        <w:t>newKnifeDamage</w:t>
-      </w:r>
-      <w:proofErr w:type="spellEnd"/>
-      <w:r>
-        <w:rPr>
-          <w:rFonts w:ascii="Consolas" w:hAnsi="Consolas" w:cs="Consolas"/>
-          <w:color w:val="000000"/>
-          <w:sz w:val="19"/>
-          <w:szCs w:val="19"/>
-        </w:rPr>
-        <w:t>}</w:t>
+        <w:t>{newKnifeDamage}</w:t>
       </w:r>
       <w:r>
         <w:rPr>
@@ -11476,25 +9555,14 @@
         </w:rPr>
         <w:t>"</w:t>
       </w:r>
-      <w:proofErr w:type="gramStart"/>
-      <w:r>
-        <w:rPr>
-          <w:rFonts w:ascii="Consolas" w:hAnsi="Consolas" w:cs="Consolas"/>
-          <w:color w:val="000000"/>
-          <w:sz w:val="19"/>
-          <w:szCs w:val="19"/>
-        </w:rPr>
-        <w:t>);</w:t>
-      </w:r>
-      <w:proofErr w:type="gramEnd"/>
-      <w:r>
-        <w:rPr>
-          <w:rFonts w:ascii="Consolas" w:hAnsi="Consolas" w:cs="Consolas"/>
-          <w:color w:val="000000"/>
-          <w:sz w:val="19"/>
-          <w:szCs w:val="19"/>
-        </w:rPr>
-        <w:t xml:space="preserve">            </w:t>
+      <w:r>
+        <w:rPr>
+          <w:rFonts w:ascii="Consolas" w:hAnsi="Consolas" w:cs="Consolas"/>
+          <w:color w:val="000000"/>
+          <w:sz w:val="19"/>
+          <w:szCs w:val="19"/>
+        </w:rPr>
+        <w:t xml:space="preserve">);            </w:t>
       </w:r>
     </w:p>
     <w:p>
@@ -11562,29 +9630,13 @@
     </w:p>
     <w:p>
       <w:r>
-        <w:t xml:space="preserve">And </w:t>
-      </w:r>
-      <w:proofErr w:type="gramStart"/>
-      <w:r>
-        <w:t>we’re</w:t>
-      </w:r>
-      <w:proofErr w:type="gramEnd"/>
-      <w:r>
-        <w:t xml:space="preserve"> done!</w:t>
+        <w:t>And we’re done!</w:t>
       </w:r>
     </w:p>
     <w:p>
       <w:r>
         <w:lastRenderedPageBreak/>
-        <w:t xml:space="preserve">You can build this now by right clicking the project and selecting “Build”. All going well, </w:t>
-      </w:r>
-      <w:proofErr w:type="gramStart"/>
-      <w:r>
-        <w:t>you’ll</w:t>
-      </w:r>
-      <w:proofErr w:type="gramEnd"/>
-      <w:r>
-        <w:t xml:space="preserve"> see “Build succeeded”. If not, go back through and check your code. You can also find the full source for this part of the tutorial </w:t>
+        <w:t xml:space="preserve">You can build this now by right clicking the project and selecting “Build”. All going well, you’ll see “Build succeeded”. If not, go back through and check your code. You can also find the full source for this part of the tutorial </w:t>
       </w:r>
       <w:hyperlink r:id="rId42" w:history="1">
         <w:r>
@@ -11604,15 +9656,7 @@
       </w:pPr>
       <w:bookmarkStart w:id="18" w:name="_Toc74318848"/>
       <w:r>
-        <w:t xml:space="preserve">Testing </w:t>
-      </w:r>
-      <w:proofErr w:type="gramStart"/>
-      <w:r>
-        <w:t>you</w:t>
-      </w:r>
-      <w:proofErr w:type="gramEnd"/>
-      <w:r>
-        <w:t xml:space="preserve"> mod</w:t>
+        <w:t>Testing you mod</w:t>
       </w:r>
       <w:bookmarkEnd w:id="18"/>
     </w:p>
@@ -11626,15 +9670,7 @@
     </w:p>
     <w:p>
       <w:r>
-        <w:t xml:space="preserve">Once </w:t>
-      </w:r>
-      <w:proofErr w:type="gramStart"/>
-      <w:r>
-        <w:t>you’ve</w:t>
-      </w:r>
-      <w:proofErr w:type="gramEnd"/>
-      <w:r>
-        <w:t xml:space="preserve"> launched Subnautica,</w:t>
+        <w:t>Once you’ve launched Subnautica,</w:t>
       </w:r>
       <w:r>
         <w:t xml:space="preserve"> go into Options &gt; Mods and </w:t>
@@ -11706,15 +9742,7 @@
         <w:t>Exit the game and launch it once again.</w:t>
       </w:r>
       <w:r>
-        <w:t xml:space="preserve"> Load up a game and equip your knife – take a few swings while </w:t>
-      </w:r>
-      <w:proofErr w:type="gramStart"/>
-      <w:r>
-        <w:t>you’re</w:t>
-      </w:r>
-      <w:proofErr w:type="gramEnd"/>
-      <w:r>
-        <w:t xml:space="preserve"> at it.</w:t>
+        <w:t xml:space="preserve"> Load up a game and equip your knife – take a few swings while you’re at it.</w:t>
       </w:r>
       <w:r>
         <w:t xml:space="preserve"> </w:t>
@@ -11801,15 +9829,7 @@
     </w:p>
     <w:p>
       <w:r>
-        <w:t xml:space="preserve">Open this in Notepad or your favourite text editor and have a look. </w:t>
-      </w:r>
-      <w:proofErr w:type="gramStart"/>
-      <w:r>
-        <w:t>You’ll</w:t>
-      </w:r>
-      <w:proofErr w:type="gramEnd"/>
-      <w:r>
-        <w:t xml:space="preserve"> see lots of information in here, and you should also see entries prefixed with your mod name:</w:t>
+        <w:t>Open this in Notepad or your favourite text editor and have a look. You’ll see lots of information in here, and you should also see entries prefixed with your mod name:</w:t>
       </w:r>
     </w:p>
     <w:p>
@@ -11833,27 +9853,7 @@
           <w:sz w:val="19"/>
           <w:szCs w:val="19"/>
         </w:rPr>
-        <w:t>[</w:t>
-      </w:r>
-      <w:proofErr w:type="spellStart"/>
-      <w:r>
-        <w:rPr>
-          <w:rFonts w:ascii="Consolas" w:hAnsi="Consolas" w:cs="Consolas"/>
-          <w:color w:val="000000"/>
-          <w:sz w:val="19"/>
-          <w:szCs w:val="19"/>
-        </w:rPr>
-        <w:t>SMLHelper</w:t>
-      </w:r>
-      <w:proofErr w:type="spellEnd"/>
-      <w:r>
-        <w:rPr>
-          <w:rFonts w:ascii="Consolas" w:hAnsi="Consolas" w:cs="Consolas"/>
-          <w:color w:val="000000"/>
-          <w:sz w:val="19"/>
-          <w:szCs w:val="19"/>
-        </w:rPr>
-        <w:t>/Debug] Attempting to handle console command: tools</w:t>
+        <w:t>[SMLHelper/Debug] Attempting to handle console command: tools</w:t>
       </w:r>
     </w:p>
     <w:p>
@@ -11877,27 +9877,7 @@
           <w:sz w:val="19"/>
           <w:szCs w:val="19"/>
         </w:rPr>
-        <w:t>[</w:t>
-      </w:r>
-      <w:proofErr w:type="spellStart"/>
-      <w:r>
-        <w:rPr>
-          <w:rFonts w:ascii="Consolas" w:hAnsi="Consolas" w:cs="Consolas"/>
-          <w:color w:val="000000"/>
-          <w:sz w:val="19"/>
-          <w:szCs w:val="19"/>
-        </w:rPr>
-        <w:t>SMLHelper</w:t>
-      </w:r>
-      <w:proofErr w:type="spellEnd"/>
-      <w:r>
-        <w:rPr>
-          <w:rFonts w:ascii="Consolas" w:hAnsi="Consolas" w:cs="Consolas"/>
-          <w:color w:val="000000"/>
-          <w:sz w:val="19"/>
-          <w:szCs w:val="19"/>
-        </w:rPr>
-        <w:t>/Debug] No command listener registered for [tools].</w:t>
+        <w:t>[SMLHelper/Debug] No command listener registered for [tools].</w:t>
       </w:r>
     </w:p>
     <w:p>
@@ -11921,38 +9901,7 @@
           <w:sz w:val="19"/>
           <w:szCs w:val="19"/>
         </w:rPr>
-        <w:t>[</w:t>
-      </w:r>
-      <w:proofErr w:type="spellStart"/>
-      <w:r>
-        <w:rPr>
-          <w:rFonts w:ascii="Consolas" w:hAnsi="Consolas" w:cs="Consolas"/>
-          <w:color w:val="000000"/>
-          <w:sz w:val="19"/>
-          <w:szCs w:val="19"/>
-        </w:rPr>
-        <w:t>MyFirstSubnauticaMod_</w:t>
-      </w:r>
-      <w:proofErr w:type="gramStart"/>
-      <w:r>
-        <w:rPr>
-          <w:rFonts w:ascii="Consolas" w:hAnsi="Consolas" w:cs="Consolas"/>
-          <w:color w:val="000000"/>
-          <w:sz w:val="19"/>
-          <w:szCs w:val="19"/>
-        </w:rPr>
-        <w:t>BZ:DEBUG</w:t>
-      </w:r>
-      <w:proofErr w:type="spellEnd"/>
-      <w:proofErr w:type="gramEnd"/>
-      <w:r>
-        <w:rPr>
-          <w:rFonts w:ascii="Consolas" w:hAnsi="Consolas" w:cs="Consolas"/>
-          <w:color w:val="000000"/>
-          <w:sz w:val="19"/>
-          <w:szCs w:val="19"/>
-        </w:rPr>
-        <w:t>] Knife damage was: 20, is now: 40</w:t>
+        <w:t>[MyFirstSubnauticaMod_BZ:DEBUG] Knife damage was: 20, is now: 40</w:t>
       </w:r>
     </w:p>
     <w:p>
@@ -11991,23 +9940,7 @@
     </w:p>
     <w:p>
       <w:r>
-        <w:t xml:space="preserve">Well, mod created. Good work! If you took my advice and registered for an account on GitHub – good for you! You </w:t>
-      </w:r>
-      <w:proofErr w:type="gramStart"/>
-      <w:r>
-        <w:t>won’t</w:t>
-      </w:r>
-      <w:proofErr w:type="gramEnd"/>
-      <w:r>
-        <w:t xml:space="preserve"> regret it! Now </w:t>
-      </w:r>
-      <w:proofErr w:type="gramStart"/>
-      <w:r>
-        <w:t>you’ve</w:t>
-      </w:r>
-      <w:proofErr w:type="gramEnd"/>
-      <w:r>
-        <w:t xml:space="preserve"> tested your first build, you can check your code into GitHub. This is easy in Visual Studio, or you can use GitHub Desktop.</w:t>
+        <w:t>Well, mod created. Good work! If you took my advice and registered for an account on GitHub – good for you! You won’t regret it! Now you’ve tested your first build, you can check your code into GitHub. This is easy in Visual Studio, or you can use GitHub Desktop.</w:t>
       </w:r>
     </w:p>
     <w:p>
@@ -12053,28 +9986,12 @@
         <w:t xml:space="preserve">Okay, so you can ignore this section if you like. </w:t>
       </w:r>
       <w:r>
-        <w:t xml:space="preserve">I think </w:t>
-      </w:r>
-      <w:proofErr w:type="gramStart"/>
-      <w:r>
-        <w:t>it’s</w:t>
-      </w:r>
-      <w:proofErr w:type="gramEnd"/>
-      <w:r>
-        <w:t xml:space="preserve"> useful to talk a bit about planning, designing and balancing your mod.</w:t>
-      </w:r>
-    </w:p>
-    <w:p>
-      <w:r>
-        <w:t xml:space="preserve">There </w:t>
-      </w:r>
-      <w:proofErr w:type="gramStart"/>
-      <w:r>
-        <w:t>are</w:t>
-      </w:r>
-      <w:proofErr w:type="gramEnd"/>
-      <w:r>
-        <w:t xml:space="preserve"> a load of reasons for modding a game and it can be a very personal thing. In fact, many mod authors build mods for themselves, to make the game more like the game they themselves want</w:t>
+        <w:t>I think it’s useful to talk a bit about planning, designing and balancing your mod.</w:t>
+      </w:r>
+    </w:p>
+    <w:p>
+      <w:r>
+        <w:t>There are a load of reasons for modding a game and it can be a very personal thing. In fact, many mod authors build mods for themselves, to make the game more like the game they themselves want</w:t>
       </w:r>
       <w:r>
         <w:t>ed it to be</w:t>
@@ -12086,15 +10003,7 @@
         <w:t>their</w:t>
       </w:r>
       <w:r>
-        <w:t xml:space="preserve"> mods because, well, because </w:t>
-      </w:r>
-      <w:proofErr w:type="gramStart"/>
-      <w:r>
-        <w:t>they’re</w:t>
-      </w:r>
-      <w:proofErr w:type="gramEnd"/>
-      <w:r>
-        <w:t xml:space="preserve"> generally very nice people who just like to share</w:t>
+        <w:t xml:space="preserve"> mods because, well, because they’re generally very nice people who just like to share</w:t>
       </w:r>
       <w:r>
         <w:t xml:space="preserve"> the love of their favourite games with people who feel the same way</w:t>
@@ -12111,15 +10020,7 @@
         <w:t>, and you want it to enhance the game of others</w:t>
       </w:r>
       <w:r>
-        <w:t xml:space="preserve">, </w:t>
-      </w:r>
-      <w:proofErr w:type="gramStart"/>
-      <w:r>
-        <w:t>it’s</w:t>
-      </w:r>
-      <w:proofErr w:type="gramEnd"/>
-      <w:r>
-        <w:t xml:space="preserve"> worth having a </w:t>
+        <w:t xml:space="preserve">, it’s worth having a </w:t>
       </w:r>
       <w:r>
         <w:t>plan. Think</w:t>
@@ -12131,23 +10032,7 @@
         <w:t xml:space="preserve"> and</w:t>
       </w:r>
       <w:r>
-        <w:t xml:space="preserve"> how you might balance some </w:t>
-      </w:r>
-      <w:proofErr w:type="gramStart"/>
-      <w:r>
-        <w:t>pro’s</w:t>
-      </w:r>
-      <w:proofErr w:type="gramEnd"/>
-      <w:r>
-        <w:t xml:space="preserve"> and con’s of what you’re bringing into the game world. While </w:t>
-      </w:r>
-      <w:proofErr w:type="gramStart"/>
-      <w:r>
-        <w:t>you’re</w:t>
-      </w:r>
-      <w:proofErr w:type="gramEnd"/>
-      <w:r>
-        <w:t xml:space="preserve"> doing that, it’s also worthwhile thinking about</w:t>
+        <w:t xml:space="preserve"> how you might balance some pro’s and con’s of what you’re bringing into the game world. While you’re doing that, it’s also worthwhile thinking about</w:t>
       </w:r>
       <w:r>
         <w:t xml:space="preserve"> what objects, classes and methods you might need to work with to build your wonder mod.</w:t>
@@ -12194,14 +10079,9 @@
       </w:pPr>
       <w:bookmarkStart w:id="22" w:name="_Toc74318852"/>
       <w:r>
-        <w:t xml:space="preserve">Using </w:t>
-      </w:r>
-      <w:proofErr w:type="spellStart"/>
-      <w:r>
-        <w:t>dnSpy</w:t>
+        <w:t>Using dnSpy</w:t>
       </w:r>
       <w:bookmarkEnd w:id="22"/>
-      <w:proofErr w:type="spellEnd"/>
     </w:p>
     <w:p>
       <w:r>
@@ -12329,14 +10209,9 @@
       </w:pPr>
       <w:bookmarkStart w:id="29" w:name="_Toc74318860"/>
       <w:r>
-        <w:t xml:space="preserve">Using </w:t>
-      </w:r>
-      <w:proofErr w:type="spellStart"/>
-      <w:r>
-        <w:t>DNSpy</w:t>
+        <w:t>Using DNSpy</w:t>
       </w:r>
       <w:bookmarkEnd w:id="29"/>
-      <w:proofErr w:type="spellEnd"/>
     </w:p>
     <w:p>
       <w:r>
@@ -14777,6 +12652,7 @@
     <w:rsid w:val="001F26B7"/>
     <w:rsid w:val="00356FF6"/>
     <w:rsid w:val="00432648"/>
+    <w:rsid w:val="005C03BE"/>
     <w:rsid w:val="00621B89"/>
     <w:rsid w:val="00A35F5D"/>
     <w:rsid w:val="00AC2B92"/>

</xml_diff>